<commit_message>
Updated the document on toggling between English and Swedish.
</commit_message>
<xml_diff>
--- a/Better_language_support.docx
+++ b/Better_language_support.docx
@@ -73,10 +73,7 @@
         <w:pStyle w:val="BodyText"/>
       </w:pPr>
       <w:r>
-        <w:t>Many students are having a problem when they first use Canvas, as the UI language that they face is Swedish by default (as someone set this as Canvas' system default language). However, the large numbers of Master's students that come to KTH do not know Swedish - so</w:t>
-      </w:r>
-      <w:r>
-        <w:t xml:space="preserve"> as a teacher I either have to:</w:t>
+        <w:t>Many students are having a problem when they first use Canvas, as the UI language that they face is Swedish by default (as someone set this as Canvas' system default language). However, the large numbers of Master's students that come to KTH do not know Swedish - so as a teacher I either have to:</w:t>
       </w:r>
     </w:p>
     <w:p>
@@ -113,10 +110,7 @@
       </w:r>
       <w:proofErr w:type="spellEnd"/>
       <w:r>
-        <w:t xml:space="preserve"> uses to create a user in Canvas (it does a</w:t>
-      </w:r>
-      <w:r>
-        <w:t xml:space="preserve"> </w:t>
+        <w:t xml:space="preserve"> uses to create a user in Canvas (it does a </w:t>
       </w:r>
       <w:r>
         <w:rPr>
@@ -159,10 +153,7 @@
         <w:t>/users</w:t>
       </w:r>
       <w:r>
-        <w:t>) could also set their language using the information from their profile (the KTH profile API has an</w:t>
-      </w:r>
-      <w:r>
-        <w:t xml:space="preserve"> endpoint /v1/</w:t>
+        <w:t>) could also set their language using the information from their profile (the KTH profile API has an endpoint /v1/</w:t>
       </w:r>
       <w:proofErr w:type="spellStart"/>
       <w:r>
@@ -1958,27 +1949,14 @@
         <w:lastRenderedPageBreak/>
         <w:t xml:space="preserve">Figure </w:t>
       </w:r>
-      <w:r>
-        <w:fldChar w:fldCharType="begin"/>
-      </w:r>
-      <w:r>
-        <w:instrText xml:space="preserve"> SEQ Figure \* ARABIC </w:instrText>
-      </w:r>
-      <w:r>
-        <w:fldChar w:fldCharType="separate"/>
-      </w:r>
-      <w:r>
-        <w:rPr>
-          <w:noProof/>
-        </w:rPr>
-        <w:t>1</w:t>
-      </w:r>
-      <w:r>
-        <w:rPr>
-          <w:noProof/>
-        </w:rPr>
-        <w:fldChar w:fldCharType="end"/>
-      </w:r>
+      <w:fldSimple w:instr=" SEQ Figure \* ARABIC ">
+        <w:r>
+          <w:rPr>
+            <w:noProof/>
+          </w:rPr>
+          <w:t>1</w:t>
+        </w:r>
+      </w:fldSimple>
       <w:bookmarkEnd w:id="0"/>
       <w:r>
         <w:t xml:space="preserve">: </w:t>
@@ -2041,10 +2019,7 @@
         <w:fldChar w:fldCharType="end"/>
       </w:r>
       <w:r>
-        <w:t xml:space="preserve"> shows part of the </w:t>
-      </w:r>
-      <w:r>
-        <w:t xml:space="preserve">ENV variable shown in </w:t>
+        <w:t xml:space="preserve"> shows part of the ENV variable shown in </w:t>
       </w:r>
       <w:r>
         <w:fldChar w:fldCharType="begin"/>
@@ -2208,39 +2183,17 @@
       <w:r>
         <w:t xml:space="preserve">Figure </w:t>
       </w:r>
-      <w:r>
-        <w:fldChar w:fldCharType="begin"/>
-      </w:r>
-      <w:r>
-        <w:instrText xml:space="preserve"> SEQ Figure \* ARABIC </w:instrText>
-      </w:r>
-      <w:r>
-        <w:fldChar w:fldCharType="separate"/>
-      </w:r>
-      <w:r>
-        <w:rPr>
-          <w:noProof/>
-        </w:rPr>
-        <w:t>2</w:t>
-      </w:r>
-      <w:r>
-        <w:rPr>
-          <w:noProof/>
-        </w:rPr>
-        <w:fldChar w:fldCharType="end"/>
-      </w:r>
+      <w:fldSimple w:instr=" SEQ Figure \* ARABIC ">
+        <w:r>
+          <w:rPr>
+            <w:noProof/>
+          </w:rPr>
+          <w:t>2</w:t>
+        </w:r>
+      </w:fldSimple>
       <w:bookmarkEnd w:id="1"/>
       <w:r>
-        <w:t xml:space="preserve">: </w:t>
-      </w:r>
-      <w:r>
-        <w:t xml:space="preserve">Part of the </w:t>
-      </w:r>
-      <w:r>
-        <w:t xml:space="preserve">ENV variable </w:t>
-      </w:r>
-      <w:r>
-        <w:t xml:space="preserve">shown in </w:t>
+        <w:t xml:space="preserve">: Part of the ENV variable shown in </w:t>
       </w:r>
       <w:r>
         <w:fldChar w:fldCharType="begin"/>
@@ -2290,10 +2243,7 @@
         <w:fldChar w:fldCharType="end"/>
       </w:r>
       <w:r>
-        <w:t xml:space="preserve"> shows the Canvas source code that sets the values </w:t>
-      </w:r>
-      <w:r>
-        <w:t xml:space="preserve">shown in </w:t>
+        <w:t xml:space="preserve"> shows the Canvas source code that sets the values shown in </w:t>
       </w:r>
       <w:r>
         <w:fldChar w:fldCharType="begin"/>
@@ -2317,10 +2267,7 @@
         <w:fldChar w:fldCharType="end"/>
       </w:r>
       <w:r>
-        <w:t xml:space="preserve"> </w:t>
-      </w:r>
-      <w:r>
-        <w:t xml:space="preserve">in the </w:t>
+        <w:t xml:space="preserve"> in the </w:t>
       </w:r>
       <w:proofErr w:type="spellStart"/>
       <w:r>
@@ -2328,10 +2275,7 @@
       </w:r>
       <w:proofErr w:type="spellEnd"/>
       <w:r>
-        <w:t xml:space="preserve"> ENV variable for a page.</w:t>
-      </w:r>
-      <w:r>
-        <w:t xml:space="preserve"> We will refer to these as environment variables in the rest of this text.</w:t>
+        <w:t xml:space="preserve"> ENV variable for a page. We will refer to these as environment variables in the rest of this text.</w:t>
       </w:r>
     </w:p>
     <w:tbl>
@@ -2581,27 +2525,14 @@
       <w:r>
         <w:t xml:space="preserve">Figure </w:t>
       </w:r>
-      <w:r>
-        <w:fldChar w:fldCharType="begin"/>
-      </w:r>
-      <w:r>
-        <w:instrText xml:space="preserve"> SEQ Figure \* ARABIC </w:instrText>
-      </w:r>
-      <w:r>
-        <w:fldChar w:fldCharType="separate"/>
-      </w:r>
-      <w:r>
-        <w:rPr>
-          <w:noProof/>
-        </w:rPr>
-        <w:t>3</w:t>
-      </w:r>
-      <w:r>
-        <w:rPr>
-          <w:noProof/>
-        </w:rPr>
-        <w:fldChar w:fldCharType="end"/>
-      </w:r>
+      <w:fldSimple w:instr=" SEQ Figure \* ARABIC ">
+        <w:r>
+          <w:rPr>
+            <w:noProof/>
+          </w:rPr>
+          <w:t>3</w:t>
+        </w:r>
+      </w:fldSimple>
       <w:bookmarkEnd w:id="2"/>
       <w:r>
         <w:t xml:space="preserve">: </w:t>
@@ -2695,10 +2626,7 @@
         <w:t>)</w:t>
       </w:r>
       <w:r>
-        <w:t xml:space="preserve"> on </w:t>
-      </w:r>
-      <w:r>
-        <w:t>20</w:t>
+        <w:t xml:space="preserve"> on 20</w:t>
       </w:r>
       <w:r>
         <w:t xml:space="preserve"> </w:t>
@@ -2736,14 +2664,27 @@
       <w:r>
         <w:t xml:space="preserve">Table </w:t>
       </w:r>
-      <w:fldSimple w:instr=" SEQ Table \* ARABIC ">
-        <w:r>
-          <w:rPr>
-            <w:noProof/>
-          </w:rPr>
-          <w:t>1</w:t>
-        </w:r>
-      </w:fldSimple>
+      <w:r>
+        <w:fldChar w:fldCharType="begin"/>
+      </w:r>
+      <w:r>
+        <w:instrText xml:space="preserve"> SEQ Table \* ARABIC </w:instrText>
+      </w:r>
+      <w:r>
+        <w:fldChar w:fldCharType="separate"/>
+      </w:r>
+      <w:r>
+        <w:rPr>
+          <w:noProof/>
+        </w:rPr>
+        <w:t>1</w:t>
+      </w:r>
+      <w:r>
+        <w:rPr>
+          <w:noProof/>
+        </w:rPr>
+        <w:fldChar w:fldCharType="end"/>
+      </w:r>
       <w:bookmarkEnd w:id="3"/>
       <w:r>
         <w:t>: Description of the variables</w:t>
@@ -3127,10 +3068,7 @@
         <w:fldChar w:fldCharType="end"/>
       </w:r>
       <w:r>
-        <w:t xml:space="preserve"> shows</w:t>
-      </w:r>
-      <w:r>
-        <w:t xml:space="preserve"> the </w:t>
+        <w:t xml:space="preserve"> shows the </w:t>
       </w:r>
       <w:r>
         <w:t xml:space="preserve">underlying HTML </w:t>
@@ -3222,14 +3160,27 @@
       <w:r>
         <w:t xml:space="preserve">Figure </w:t>
       </w:r>
-      <w:fldSimple w:instr=" SEQ Figure \* ARABIC ">
-        <w:r>
-          <w:rPr>
-            <w:noProof/>
-          </w:rPr>
-          <w:t>4</w:t>
-        </w:r>
-      </w:fldSimple>
+      <w:r>
+        <w:fldChar w:fldCharType="begin"/>
+      </w:r>
+      <w:r>
+        <w:instrText xml:space="preserve"> SEQ Figure \* ARABIC </w:instrText>
+      </w:r>
+      <w:r>
+        <w:fldChar w:fldCharType="separate"/>
+      </w:r>
+      <w:r>
+        <w:rPr>
+          <w:noProof/>
+        </w:rPr>
+        <w:t>4</w:t>
+      </w:r>
+      <w:r>
+        <w:rPr>
+          <w:noProof/>
+        </w:rPr>
+        <w:fldChar w:fldCharType="end"/>
+      </w:r>
       <w:bookmarkEnd w:id="4"/>
       <w:r>
         <w:t>: Global navigation menu</w:t>
@@ -3313,14 +3264,27 @@
       <w:r>
         <w:t xml:space="preserve">Figure </w:t>
       </w:r>
-      <w:fldSimple w:instr=" SEQ Figure \* ARABIC ">
-        <w:r>
-          <w:rPr>
-            <w:noProof/>
-          </w:rPr>
-          <w:t>5</w:t>
-        </w:r>
-      </w:fldSimple>
+      <w:r>
+        <w:fldChar w:fldCharType="begin"/>
+      </w:r>
+      <w:r>
+        <w:instrText xml:space="preserve"> SEQ Figure \* ARABIC </w:instrText>
+      </w:r>
+      <w:r>
+        <w:fldChar w:fldCharType="separate"/>
+      </w:r>
+      <w:r>
+        <w:rPr>
+          <w:noProof/>
+        </w:rPr>
+        <w:t>5</w:t>
+      </w:r>
+      <w:r>
+        <w:rPr>
+          <w:noProof/>
+        </w:rPr>
+        <w:fldChar w:fldCharType="end"/>
+      </w:r>
       <w:bookmarkEnd w:id="5"/>
       <w:r>
         <w:t>: Expand global navigation menu</w:t>
@@ -3403,20 +3367,30 @@
       <w:r>
         <w:t xml:space="preserve">Figure </w:t>
       </w:r>
-      <w:fldSimple w:instr=" SEQ Figure \* ARABIC ">
-        <w:r>
-          <w:rPr>
-            <w:noProof/>
-          </w:rPr>
-          <w:t>6</w:t>
-        </w:r>
-      </w:fldSimple>
+      <w:r>
+        <w:fldChar w:fldCharType="begin"/>
+      </w:r>
+      <w:r>
+        <w:instrText xml:space="preserve"> SEQ Figure \* ARABIC </w:instrText>
+      </w:r>
+      <w:r>
+        <w:fldChar w:fldCharType="separate"/>
+      </w:r>
+      <w:r>
+        <w:rPr>
+          <w:noProof/>
+        </w:rPr>
+        <w:t>6</w:t>
+      </w:r>
+      <w:r>
+        <w:rPr>
+          <w:noProof/>
+        </w:rPr>
+        <w:fldChar w:fldCharType="end"/>
+      </w:r>
       <w:bookmarkEnd w:id="6"/>
       <w:r>
-        <w:t xml:space="preserve">: Expanded </w:t>
-      </w:r>
-      <w:r>
-        <w:t>global navigation menu</w:t>
+        <w:t>: Expanded global navigation menu</w:t>
       </w:r>
     </w:p>
     <w:tbl>
@@ -5109,38 +5083,25 @@
       <w:pPr>
         <w:pStyle w:val="Caption"/>
       </w:pPr>
-      <w:bookmarkStart w:id="7" w:name="_Ref52182657"/>
-      <w:bookmarkStart w:id="8" w:name="_Ref52182726"/>
+      <w:bookmarkStart w:id="7" w:name="_Ref52182726"/>
+      <w:bookmarkStart w:id="8" w:name="_Ref52182657"/>
       <w:r>
         <w:lastRenderedPageBreak/>
         <w:t xml:space="preserve">Figure </w:t>
       </w:r>
-      <w:r>
-        <w:fldChar w:fldCharType="begin"/>
-      </w:r>
-      <w:r>
-        <w:instrText xml:space="preserve"> SEQ Figure \* ARABIC </w:instrText>
-      </w:r>
-      <w:r>
-        <w:fldChar w:fldCharType="separate"/>
-      </w:r>
-      <w:r>
-        <w:rPr>
-          <w:noProof/>
-        </w:rPr>
-        <w:t>7</w:t>
-      </w:r>
-      <w:r>
-        <w:rPr>
-          <w:noProof/>
-        </w:rPr>
-        <w:fldChar w:fldCharType="end"/>
+      <w:fldSimple w:instr=" SEQ Figure \* ARABIC ">
+        <w:r>
+          <w:rPr>
+            <w:noProof/>
+          </w:rPr>
+          <w:t>7</w:t>
+        </w:r>
+      </w:fldSimple>
+      <w:bookmarkEnd w:id="7"/>
+      <w:r>
+        <w:t xml:space="preserve">: </w:t>
       </w:r>
       <w:bookmarkEnd w:id="8"/>
-      <w:r>
-        <w:t xml:space="preserve">: </w:t>
-      </w:r>
-      <w:bookmarkEnd w:id="7"/>
       <w:r>
         <w:t>Buttons in the global navigation menu</w:t>
       </w:r>
@@ -5335,37 +5296,24 @@
       <w:pPr>
         <w:pStyle w:val="Caption"/>
       </w:pPr>
-      <w:bookmarkStart w:id="9" w:name="_Ref52182681"/>
-      <w:bookmarkStart w:id="10" w:name="_Ref52182749"/>
+      <w:bookmarkStart w:id="9" w:name="_Ref52182749"/>
+      <w:bookmarkStart w:id="10" w:name="_Ref52182681"/>
       <w:r>
         <w:t xml:space="preserve">Figure </w:t>
       </w:r>
-      <w:r>
-        <w:fldChar w:fldCharType="begin"/>
-      </w:r>
-      <w:r>
-        <w:instrText xml:space="preserve"> SEQ Figure \* ARABIC </w:instrText>
-      </w:r>
-      <w:r>
-        <w:fldChar w:fldCharType="separate"/>
-      </w:r>
-      <w:r>
-        <w:rPr>
-          <w:noProof/>
-        </w:rPr>
-        <w:t>8</w:t>
-      </w:r>
-      <w:r>
-        <w:rPr>
-          <w:noProof/>
-        </w:rPr>
-        <w:fldChar w:fldCharType="end"/>
+      <w:fldSimple w:instr=" SEQ Figure \* ARABIC ">
+        <w:r>
+          <w:rPr>
+            <w:noProof/>
+          </w:rPr>
+          <w:t>8</w:t>
+        </w:r>
+      </w:fldSimple>
+      <w:bookmarkEnd w:id="9"/>
+      <w:r>
+        <w:t xml:space="preserve">: </w:t>
       </w:r>
       <w:bookmarkEnd w:id="10"/>
-      <w:r>
-        <w:t xml:space="preserve">: </w:t>
-      </w:r>
-      <w:bookmarkEnd w:id="9"/>
       <w:r>
         <w:t>HTML for the global navigation menu is inside this division and class</w:t>
       </w:r>
@@ -5375,19 +5323,7 @@
         <w:pStyle w:val="Heading1"/>
       </w:pPr>
       <w:r>
-        <w:t>Viewing the</w:t>
-      </w:r>
-      <w:r>
-        <w:t xml:space="preserve"> current</w:t>
-      </w:r>
-      <w:r>
-        <w:t xml:space="preserve"> language </w:t>
-      </w:r>
-      <w:r>
-        <w:t>in</w:t>
-      </w:r>
-      <w:r>
-        <w:t xml:space="preserve"> the global navigation menu</w:t>
+        <w:t>Viewing the current language in the global navigation menu</w:t>
       </w:r>
     </w:p>
     <w:p>
@@ -5398,10 +5334,7 @@
         <w:fldChar w:fldCharType="begin"/>
       </w:r>
       <w:r>
-        <w:instrText xml:space="preserve"> REF _Ref52199460 \h </w:instrText>
-      </w:r>
-      <w:r>
-        <w:instrText xml:space="preserve"> \* MERGEFORMAT </w:instrText>
+        <w:instrText xml:space="preserve"> REF _Ref52199460 \h  \* MERGEFORMAT </w:instrText>
       </w:r>
       <w:r>
         <w:fldChar w:fldCharType="separate"/>
@@ -5419,13 +5352,7 @@
         <w:fldChar w:fldCharType="end"/>
       </w:r>
       <w:r>
-        <w:t xml:space="preserve"> shows the global navigation menu in my Canvas instance running in a VM. To this menu we want to add a </w:t>
-      </w:r>
-      <w:r>
-        <w:t>button labeled with the current language</w:t>
-      </w:r>
-      <w:r>
-        <w:t>.</w:t>
+        <w:t xml:space="preserve"> shows the global navigation menu in my Canvas instance running in a VM. To this menu we want to add a button labeled with the current language.</w:t>
       </w:r>
     </w:p>
     <w:p>
@@ -5503,16 +5430,7 @@
         <w:fldChar w:fldCharType="end"/>
       </w:r>
       <w:r>
-        <w:t xml:space="preserve"> </w:t>
-      </w:r>
-      <w:r>
-        <w:t xml:space="preserve">(in this case </w:t>
-      </w:r>
-      <w:r>
-        <w:t xml:space="preserve">the current LOCALE is </w:t>
-      </w:r>
-      <w:r>
-        <w:t>“</w:t>
+        <w:t xml:space="preserve"> (in this case the current LOCALE is “</w:t>
       </w:r>
       <w:proofErr w:type="spellStart"/>
       <w:r>
@@ -5676,14 +5594,27 @@
       <w:r>
         <w:t xml:space="preserve">Figure </w:t>
       </w:r>
-      <w:fldSimple w:instr=" SEQ Figure \* ARABIC ">
-        <w:r>
-          <w:rPr>
-            <w:noProof/>
-          </w:rPr>
-          <w:t>9</w:t>
-        </w:r>
-      </w:fldSimple>
+      <w:r>
+        <w:fldChar w:fldCharType="begin"/>
+      </w:r>
+      <w:r>
+        <w:instrText xml:space="preserve"> SEQ Figure \* ARABIC </w:instrText>
+      </w:r>
+      <w:r>
+        <w:fldChar w:fldCharType="separate"/>
+      </w:r>
+      <w:r>
+        <w:rPr>
+          <w:noProof/>
+        </w:rPr>
+        <w:t>9</w:t>
+      </w:r>
+      <w:r>
+        <w:rPr>
+          <w:noProof/>
+        </w:rPr>
+        <w:fldChar w:fldCharType="end"/>
+      </w:r>
       <w:bookmarkEnd w:id="11"/>
       <w:r>
         <w:t>: Global navigation menu in my VM of Canvas</w:t>
@@ -6303,37 +6234,24 @@
       <w:pPr>
         <w:pStyle w:val="Caption"/>
       </w:pPr>
-      <w:bookmarkStart w:id="12" w:name="_Ref52182692"/>
-      <w:bookmarkStart w:id="13" w:name="_Ref52182758"/>
+      <w:bookmarkStart w:id="12" w:name="_Ref52182758"/>
+      <w:bookmarkStart w:id="13" w:name="_Ref52182692"/>
       <w:r>
         <w:t xml:space="preserve">Figure </w:t>
       </w:r>
-      <w:r>
-        <w:fldChar w:fldCharType="begin"/>
-      </w:r>
-      <w:r>
-        <w:instrText xml:space="preserve"> SEQ Figure \* ARABIC </w:instrText>
-      </w:r>
-      <w:r>
-        <w:fldChar w:fldCharType="separate"/>
-      </w:r>
-      <w:r>
-        <w:rPr>
-          <w:noProof/>
-        </w:rPr>
-        <w:t>10</w:t>
-      </w:r>
-      <w:r>
-        <w:rPr>
-          <w:noProof/>
-        </w:rPr>
-        <w:fldChar w:fldCharType="end"/>
+      <w:fldSimple w:instr=" SEQ Figure \* ARABIC ">
+        <w:r>
+          <w:rPr>
+            <w:noProof/>
+          </w:rPr>
+          <w:t>10</w:t>
+        </w:r>
+      </w:fldSimple>
+      <w:bookmarkEnd w:id="12"/>
+      <w:r>
+        <w:t xml:space="preserve">: </w:t>
       </w:r>
       <w:bookmarkEnd w:id="13"/>
-      <w:r>
-        <w:t xml:space="preserve">: </w:t>
-      </w:r>
-      <w:bookmarkEnd w:id="12"/>
       <w:r>
         <w:t xml:space="preserve">To add to the Global Navigation menu in </w:t>
       </w:r>
@@ -6364,7 +6282,6 @@
             <w:pPr>
               <w:keepNext/>
             </w:pPr>
-            <w:bookmarkStart w:id="14" w:name="_GoBack"/>
             <w:r>
               <w:rPr>
                 <w:noProof/>
@@ -6412,7 +6329,6 @@
                 </wp:inline>
               </w:drawing>
             </w:r>
-            <w:bookmarkEnd w:id="14"/>
           </w:p>
         </w:tc>
       </w:tr>
@@ -6421,19 +6337,32 @@
       <w:pPr>
         <w:pStyle w:val="Caption"/>
       </w:pPr>
-      <w:bookmarkStart w:id="15" w:name="_Ref52198462"/>
+      <w:bookmarkStart w:id="14" w:name="_Ref52198462"/>
       <w:r>
         <w:t xml:space="preserve">Figure </w:t>
       </w:r>
-      <w:fldSimple w:instr=" SEQ Figure \* ARABIC ">
-        <w:r>
-          <w:rPr>
-            <w:noProof/>
-          </w:rPr>
-          <w:t>11</w:t>
-        </w:r>
-      </w:fldSimple>
-      <w:bookmarkEnd w:id="15"/>
+      <w:r>
+        <w:fldChar w:fldCharType="begin"/>
+      </w:r>
+      <w:r>
+        <w:instrText xml:space="preserve"> SEQ Figure \* ARABIC </w:instrText>
+      </w:r>
+      <w:r>
+        <w:fldChar w:fldCharType="separate"/>
+      </w:r>
+      <w:r>
+        <w:rPr>
+          <w:noProof/>
+        </w:rPr>
+        <w:t>11</w:t>
+      </w:r>
+      <w:r>
+        <w:rPr>
+          <w:noProof/>
+        </w:rPr>
+        <w:fldChar w:fldCharType="end"/>
+      </w:r>
+      <w:bookmarkEnd w:id="14"/>
       <w:r>
         <w:t>: After adding button</w:t>
       </w:r>
@@ -6579,7 +6508,337 @@
       <w:pPr>
         <w:pStyle w:val="Caption"/>
       </w:pPr>
-      <w:bookmarkStart w:id="16" w:name="_Ref52198531"/>
+      <w:bookmarkStart w:id="15" w:name="_Ref52198531"/>
+      <w:r>
+        <w:t xml:space="preserve">Figure </w:t>
+      </w:r>
+      <w:r>
+        <w:fldChar w:fldCharType="begin"/>
+      </w:r>
+      <w:r>
+        <w:instrText xml:space="preserve"> SEQ Figure \* ARABIC </w:instrText>
+      </w:r>
+      <w:r>
+        <w:fldChar w:fldCharType="separate"/>
+      </w:r>
+      <w:r>
+        <w:rPr>
+          <w:noProof/>
+        </w:rPr>
+        <w:t>12</w:t>
+      </w:r>
+      <w:r>
+        <w:rPr>
+          <w:noProof/>
+        </w:rPr>
+        <w:fldChar w:fldCharType="end"/>
+      </w:r>
+      <w:bookmarkEnd w:id="15"/>
+      <w:r>
+        <w:t xml:space="preserve">: New </w:t>
+      </w:r>
+      <w:r>
+        <w:t>button, i.e.</w:t>
+      </w:r>
+      <w:r>
+        <w:t xml:space="preserve"> new </w:t>
+      </w:r>
+      <w:r>
+        <w:t>menu item</w:t>
+      </w:r>
+    </w:p>
+    <w:p>
+      <w:pPr>
+        <w:pStyle w:val="Heading1"/>
+      </w:pPr>
+      <w:r>
+        <w:lastRenderedPageBreak/>
+        <w:t>Adding the semantics to switch the language of the locale between English and Swedish</w:t>
+      </w:r>
+    </w:p>
+    <w:p>
+      <w:r>
+        <w:fldChar w:fldCharType="begin"/>
+      </w:r>
+      <w:r>
+        <w:instrText xml:space="preserve"> REF _Ref52393069 \h </w:instrText>
+      </w:r>
+      <w:r>
+        <w:fldChar w:fldCharType="separate"/>
+      </w:r>
+      <w:r>
+        <w:t xml:space="preserve">Figure </w:t>
+      </w:r>
+      <w:r>
+        <w:rPr>
+          <w:noProof/>
+        </w:rPr>
+        <w:t>13</w:t>
+      </w:r>
+      <w:r>
+        <w:fldChar w:fldCharType="end"/>
+      </w:r>
+      <w:r>
+        <w:t xml:space="preserve"> shows the results after adding the semantics to support changing the locale, when switching from the initial English, to Swedish, and back to English. </w:t>
+      </w:r>
+      <w:r>
+        <w:fldChar w:fldCharType="begin"/>
+      </w:r>
+      <w:r>
+        <w:instrText xml:space="preserve"> REF _Ref52393105 \h </w:instrText>
+      </w:r>
+      <w:r>
+        <w:fldChar w:fldCharType="separate"/>
+      </w:r>
+      <w:r>
+        <w:t xml:space="preserve">Figure </w:t>
+      </w:r>
+      <w:r>
+        <w:rPr>
+          <w:noProof/>
+        </w:rPr>
+        <w:t>14</w:t>
+      </w:r>
+      <w:r>
+        <w:fldChar w:fldCharType="end"/>
+      </w:r>
+      <w:r>
+        <w:t xml:space="preserve"> shows the </w:t>
+      </w:r>
+      <w:proofErr w:type="spellStart"/>
+      <w:r>
+        <w:t>Javascript</w:t>
+      </w:r>
+      <w:proofErr w:type="spellEnd"/>
+      <w:r>
+        <w:t xml:space="preserve"> code </w:t>
+      </w:r>
+      <w:bookmarkStart w:id="16" w:name="_GoBack"/>
+      <w:bookmarkEnd w:id="16"/>
+      <w:r>
+        <w:t>to do this.</w:t>
+      </w:r>
+    </w:p>
+    <w:tbl>
+      <w:tblPr>
+        <w:tblStyle w:val="TableGrid"/>
+        <w:tblW w:w="0" w:type="auto"/>
+        <w:tblLook w:val="04A0" w:firstRow="1" w:lastRow="0" w:firstColumn="1" w:lastColumn="0" w:noHBand="0" w:noVBand="1"/>
+      </w:tblPr>
+      <w:tblGrid>
+        <w:gridCol w:w="3097"/>
+        <w:gridCol w:w="3096"/>
+        <w:gridCol w:w="3096"/>
+      </w:tblGrid>
+      <w:tr>
+        <w:tc>
+          <w:tcPr>
+            <w:tcW w:w="3096" w:type="dxa"/>
+          </w:tcPr>
+          <w:p>
+            <w:r>
+              <w:rPr>
+                <w:noProof/>
+              </w:rPr>
+              <w:drawing>
+                <wp:inline distT="0" distB="0" distL="0" distR="0" wp14:anchorId="143EB1AE" wp14:editId="4433212D">
+                  <wp:extent cx="1962000" cy="4885200"/>
+                  <wp:effectExtent l="0" t="0" r="635" b="0"/>
+                  <wp:docPr id="6" name="Picture 6"/>
+                  <wp:cNvGraphicFramePr>
+                    <a:graphicFrameLocks xmlns:a="http://schemas.openxmlformats.org/drawingml/2006/main" noChangeAspect="1"/>
+                  </wp:cNvGraphicFramePr>
+                  <a:graphic xmlns:a="http://schemas.openxmlformats.org/drawingml/2006/main">
+                    <a:graphicData uri="http://schemas.openxmlformats.org/drawingml/2006/picture">
+                      <pic:pic xmlns:pic="http://schemas.openxmlformats.org/drawingml/2006/picture">
+                        <pic:nvPicPr>
+                          <pic:cNvPr id="0" name="en-page-Screenshot_20200930_210514.png"/>
+                          <pic:cNvPicPr/>
+                        </pic:nvPicPr>
+                        <pic:blipFill>
+                          <a:blip r:embed="rId21">
+                            <a:extLst>
+                              <a:ext uri="{28A0092B-C50C-407E-A947-70E740481C1C}">
+                                <a14:useLocalDpi xmlns:a14="http://schemas.microsoft.com/office/drawing/2010/main" val="0"/>
+                              </a:ext>
+                            </a:extLst>
+                          </a:blip>
+                          <a:stretch>
+                            <a:fillRect/>
+                          </a:stretch>
+                        </pic:blipFill>
+                        <pic:spPr>
+                          <a:xfrm>
+                            <a:off x="0" y="0"/>
+                            <a:ext cx="1962000" cy="4885200"/>
+                          </a:xfrm>
+                          <a:prstGeom prst="rect">
+                            <a:avLst/>
+                          </a:prstGeom>
+                        </pic:spPr>
+                      </pic:pic>
+                    </a:graphicData>
+                  </a:graphic>
+                </wp:inline>
+              </w:drawing>
+            </w:r>
+          </w:p>
+        </w:tc>
+        <w:tc>
+          <w:tcPr>
+            <w:tcW w:w="3096" w:type="dxa"/>
+          </w:tcPr>
+          <w:p>
+            <w:r>
+              <w:rPr>
+                <w:noProof/>
+              </w:rPr>
+              <w:drawing>
+                <wp:inline distT="0" distB="0" distL="0" distR="0" wp14:anchorId="788C8154" wp14:editId="414A6662">
+                  <wp:extent cx="1962000" cy="4885200"/>
+                  <wp:effectExtent l="0" t="0" r="635" b="0"/>
+                  <wp:docPr id="7" name="Picture 7"/>
+                  <wp:cNvGraphicFramePr>
+                    <a:graphicFrameLocks xmlns:a="http://schemas.openxmlformats.org/drawingml/2006/main" noChangeAspect="1"/>
+                  </wp:cNvGraphicFramePr>
+                  <a:graphic xmlns:a="http://schemas.openxmlformats.org/drawingml/2006/main">
+                    <a:graphicData uri="http://schemas.openxmlformats.org/drawingml/2006/picture">
+                      <pic:pic xmlns:pic="http://schemas.openxmlformats.org/drawingml/2006/picture">
+                        <pic:nvPicPr>
+                          <pic:cNvPr id="0" name="sv-page-Screenshot_20200930_210548.png"/>
+                          <pic:cNvPicPr/>
+                        </pic:nvPicPr>
+                        <pic:blipFill>
+                          <a:blip r:embed="rId22">
+                            <a:extLst>
+                              <a:ext uri="{28A0092B-C50C-407E-A947-70E740481C1C}">
+                                <a14:useLocalDpi xmlns:a14="http://schemas.microsoft.com/office/drawing/2010/main" val="0"/>
+                              </a:ext>
+                            </a:extLst>
+                          </a:blip>
+                          <a:stretch>
+                            <a:fillRect/>
+                          </a:stretch>
+                        </pic:blipFill>
+                        <pic:spPr>
+                          <a:xfrm>
+                            <a:off x="0" y="0"/>
+                            <a:ext cx="1962000" cy="4885200"/>
+                          </a:xfrm>
+                          <a:prstGeom prst="rect">
+                            <a:avLst/>
+                          </a:prstGeom>
+                        </pic:spPr>
+                      </pic:pic>
+                    </a:graphicData>
+                  </a:graphic>
+                </wp:inline>
+              </w:drawing>
+            </w:r>
+          </w:p>
+        </w:tc>
+        <w:tc>
+          <w:tcPr>
+            <w:tcW w:w="3097" w:type="dxa"/>
+          </w:tcPr>
+          <w:p>
+            <w:r>
+              <w:rPr>
+                <w:noProof/>
+              </w:rPr>
+              <w:drawing>
+                <wp:inline distT="0" distB="0" distL="0" distR="0" wp14:anchorId="5E46829C" wp14:editId="520D7FAD">
+                  <wp:extent cx="1962000" cy="4885200"/>
+                  <wp:effectExtent l="0" t="0" r="635" b="0"/>
+                  <wp:docPr id="8" name="Picture 8"/>
+                  <wp:cNvGraphicFramePr>
+                    <a:graphicFrameLocks xmlns:a="http://schemas.openxmlformats.org/drawingml/2006/main" noChangeAspect="1"/>
+                  </wp:cNvGraphicFramePr>
+                  <a:graphic xmlns:a="http://schemas.openxmlformats.org/drawingml/2006/main">
+                    <a:graphicData uri="http://schemas.openxmlformats.org/drawingml/2006/picture">
+                      <pic:pic xmlns:pic="http://schemas.openxmlformats.org/drawingml/2006/picture">
+                        <pic:nvPicPr>
+                          <pic:cNvPr id="0" name="back-to-en-page-Screenshot_20200930_210642.png"/>
+                          <pic:cNvPicPr/>
+                        </pic:nvPicPr>
+                        <pic:blipFill>
+                          <a:blip r:embed="rId23">
+                            <a:extLst>
+                              <a:ext uri="{28A0092B-C50C-407E-A947-70E740481C1C}">
+                                <a14:useLocalDpi xmlns:a14="http://schemas.microsoft.com/office/drawing/2010/main" val="0"/>
+                              </a:ext>
+                            </a:extLst>
+                          </a:blip>
+                          <a:stretch>
+                            <a:fillRect/>
+                          </a:stretch>
+                        </pic:blipFill>
+                        <pic:spPr>
+                          <a:xfrm>
+                            <a:off x="0" y="0"/>
+                            <a:ext cx="1962000" cy="4885200"/>
+                          </a:xfrm>
+                          <a:prstGeom prst="rect">
+                            <a:avLst/>
+                          </a:prstGeom>
+                        </pic:spPr>
+                      </pic:pic>
+                    </a:graphicData>
+                  </a:graphic>
+                </wp:inline>
+              </w:drawing>
+            </w:r>
+          </w:p>
+        </w:tc>
+      </w:tr>
+      <w:tr>
+        <w:tc>
+          <w:tcPr>
+            <w:tcW w:w="3096" w:type="dxa"/>
+          </w:tcPr>
+          <w:p>
+            <w:pPr>
+              <w:jc w:val="center"/>
+            </w:pPr>
+            <w:r>
+              <w:t>(a) English page</w:t>
+            </w:r>
+          </w:p>
+        </w:tc>
+        <w:tc>
+          <w:tcPr>
+            <w:tcW w:w="3096" w:type="dxa"/>
+          </w:tcPr>
+          <w:p>
+            <w:pPr>
+              <w:jc w:val="center"/>
+            </w:pPr>
+            <w:r>
+              <w:t>(b) Swedish page</w:t>
+            </w:r>
+          </w:p>
+        </w:tc>
+        <w:tc>
+          <w:tcPr>
+            <w:tcW w:w="3097" w:type="dxa"/>
+          </w:tcPr>
+          <w:p>
+            <w:pPr>
+              <w:keepNext/>
+              <w:jc w:val="center"/>
+            </w:pPr>
+            <w:r>
+              <w:t>(c) English page</w:t>
+            </w:r>
+          </w:p>
+        </w:tc>
+      </w:tr>
+    </w:tbl>
+    <w:p>
+      <w:pPr>
+        <w:pStyle w:val="Caption"/>
+      </w:pPr>
+      <w:bookmarkStart w:id="17" w:name="_Ref52393069"/>
       <w:r>
         <w:t xml:space="preserve">Figure </w:t>
       </w:r>
@@ -6588,31 +6847,1776 @@
           <w:rPr>
             <w:noProof/>
           </w:rPr>
-          <w:t>12</w:t>
+          <w:t>13</w:t>
         </w:r>
       </w:fldSimple>
-      <w:bookmarkEnd w:id="16"/>
-      <w:r>
-        <w:t xml:space="preserve">: New </w:t>
-      </w:r>
-      <w:r>
-        <w:t>button, i.e.</w:t>
-      </w:r>
-      <w:r>
-        <w:t xml:space="preserve"> new </w:t>
-      </w:r>
-      <w:r>
-        <w:t>menu item</w:t>
+      <w:bookmarkEnd w:id="17"/>
+      <w:r>
+        <w:t>: Switching from English to Swedish and back to English</w:t>
       </w:r>
     </w:p>
+    <w:tbl>
+      <w:tblPr>
+        <w:tblStyle w:val="TableGrid"/>
+        <w:tblW w:w="0" w:type="auto"/>
+        <w:tblLook w:val="04A0" w:firstRow="1" w:lastRow="0" w:firstColumn="1" w:lastColumn="0" w:noHBand="0" w:noVBand="1"/>
+      </w:tblPr>
+      <w:tblGrid>
+        <w:gridCol w:w="9289"/>
+      </w:tblGrid>
+      <w:tr>
+        <w:tc>
+          <w:tcPr>
+            <w:tcW w:w="9289" w:type="dxa"/>
+          </w:tcPr>
+          <w:p>
+            <w:pPr>
+              <w:pStyle w:val="Computerexample"/>
+              <w:rPr>
+                <w:sz w:val="18"/>
+              </w:rPr>
+            </w:pPr>
+            <w:r>
+              <w:rPr>
+                <w:sz w:val="18"/>
+              </w:rPr>
+              <w:lastRenderedPageBreak/>
+              <w:t xml:space="preserve">function </w:t>
+            </w:r>
+            <w:proofErr w:type="spellStart"/>
+            <w:r>
+              <w:rPr>
+                <w:sz w:val="18"/>
+              </w:rPr>
+              <w:t>toggleLanguage</w:t>
+            </w:r>
+            <w:proofErr w:type="spellEnd"/>
+            <w:r>
+              <w:rPr>
+                <w:sz w:val="18"/>
+              </w:rPr>
+              <w:t>() {</w:t>
+            </w:r>
+          </w:p>
+          <w:p>
+            <w:pPr>
+              <w:pStyle w:val="Computerexample"/>
+              <w:rPr>
+                <w:sz w:val="18"/>
+              </w:rPr>
+            </w:pPr>
+            <w:r>
+              <w:rPr>
+                <w:sz w:val="18"/>
+              </w:rPr>
+              <w:t xml:space="preserve">    </w:t>
+            </w:r>
+            <w:proofErr w:type="spellStart"/>
+            <w:r>
+              <w:rPr>
+                <w:sz w:val="18"/>
+              </w:rPr>
+              <w:t>var</w:t>
+            </w:r>
+            <w:proofErr w:type="spellEnd"/>
+            <w:r>
+              <w:rPr>
+                <w:sz w:val="18"/>
+              </w:rPr>
+              <w:t xml:space="preserve"> user=$.</w:t>
+            </w:r>
+            <w:proofErr w:type="spellStart"/>
+            <w:r>
+              <w:rPr>
+                <w:sz w:val="18"/>
+              </w:rPr>
+              <w:t>getJSON</w:t>
+            </w:r>
+            <w:proofErr w:type="spellEnd"/>
+            <w:r>
+              <w:rPr>
+                <w:sz w:val="18"/>
+              </w:rPr>
+              <w:t>('/</w:t>
+            </w:r>
+            <w:proofErr w:type="spellStart"/>
+            <w:r>
+              <w:rPr>
+                <w:sz w:val="18"/>
+              </w:rPr>
+              <w:t>api</w:t>
+            </w:r>
+            <w:proofErr w:type="spellEnd"/>
+            <w:r>
+              <w:rPr>
+                <w:sz w:val="18"/>
+              </w:rPr>
+              <w:t>/v1/users/self',</w:t>
+            </w:r>
+          </w:p>
+          <w:p>
+            <w:pPr>
+              <w:pStyle w:val="Computerexample"/>
+              <w:rPr>
+                <w:sz w:val="18"/>
+              </w:rPr>
+            </w:pPr>
+            <w:r>
+              <w:rPr>
+                <w:sz w:val="18"/>
+              </w:rPr>
+              <w:tab/>
+            </w:r>
+            <w:r>
+              <w:rPr>
+                <w:sz w:val="18"/>
+              </w:rPr>
+              <w:tab/>
+              <w:t xml:space="preserve">       function (data){ </w:t>
+            </w:r>
+            <w:proofErr w:type="spellStart"/>
+            <w:r>
+              <w:rPr>
+                <w:sz w:val="18"/>
+              </w:rPr>
+              <w:t>var</w:t>
+            </w:r>
+            <w:proofErr w:type="spellEnd"/>
+            <w:r>
+              <w:rPr>
+                <w:sz w:val="18"/>
+              </w:rPr>
+              <w:t xml:space="preserve"> </w:t>
+            </w:r>
+            <w:proofErr w:type="spellStart"/>
+            <w:r>
+              <w:rPr>
+                <w:sz w:val="18"/>
+              </w:rPr>
+              <w:t>currentLocale</w:t>
+            </w:r>
+            <w:proofErr w:type="spellEnd"/>
+            <w:r>
+              <w:rPr>
+                <w:sz w:val="18"/>
+              </w:rPr>
+              <w:t>=data['locale'];</w:t>
+            </w:r>
+          </w:p>
+          <w:p>
+            <w:pPr>
+              <w:pStyle w:val="Computerexample"/>
+              <w:rPr>
+                <w:sz w:val="18"/>
+              </w:rPr>
+            </w:pPr>
+            <w:r>
+              <w:rPr>
+                <w:sz w:val="18"/>
+              </w:rPr>
+              <w:tab/>
+            </w:r>
+            <w:r>
+              <w:rPr>
+                <w:sz w:val="18"/>
+              </w:rPr>
+              <w:tab/>
+            </w:r>
+            <w:r>
+              <w:rPr>
+                <w:sz w:val="18"/>
+              </w:rPr>
+              <w:tab/>
+            </w:r>
+            <w:r>
+              <w:rPr>
+                <w:sz w:val="18"/>
+              </w:rPr>
+              <w:tab/>
+            </w:r>
+            <w:r>
+              <w:rPr>
+                <w:sz w:val="18"/>
+              </w:rPr>
+              <w:tab/>
+              <w:t>if (</w:t>
+            </w:r>
+            <w:proofErr w:type="spellStart"/>
+            <w:r>
+              <w:rPr>
+                <w:sz w:val="18"/>
+              </w:rPr>
+              <w:t>currentLocale</w:t>
+            </w:r>
+            <w:proofErr w:type="spellEnd"/>
+            <w:r>
+              <w:rPr>
+                <w:sz w:val="18"/>
+              </w:rPr>
+              <w:t xml:space="preserve"> == '</w:t>
+            </w:r>
+            <w:proofErr w:type="spellStart"/>
+            <w:r>
+              <w:rPr>
+                <w:sz w:val="18"/>
+              </w:rPr>
+              <w:t>en</w:t>
+            </w:r>
+            <w:proofErr w:type="spellEnd"/>
+            <w:r>
+              <w:rPr>
+                <w:sz w:val="18"/>
+              </w:rPr>
+              <w:t>') {</w:t>
+            </w:r>
+          </w:p>
+          <w:p>
+            <w:pPr>
+              <w:pStyle w:val="Computerexample"/>
+              <w:rPr>
+                <w:sz w:val="18"/>
+              </w:rPr>
+            </w:pPr>
+            <w:r>
+              <w:rPr>
+                <w:sz w:val="18"/>
+              </w:rPr>
+              <w:tab/>
+            </w:r>
+            <w:r>
+              <w:rPr>
+                <w:sz w:val="18"/>
+              </w:rPr>
+              <w:tab/>
+            </w:r>
+            <w:r>
+              <w:rPr>
+                <w:sz w:val="18"/>
+              </w:rPr>
+              <w:tab/>
+            </w:r>
+            <w:r>
+              <w:rPr>
+                <w:sz w:val="18"/>
+              </w:rPr>
+              <w:tab/>
+            </w:r>
+            <w:r>
+              <w:rPr>
+                <w:sz w:val="18"/>
+              </w:rPr>
+              <w:tab/>
+              <w:t xml:space="preserve">    </w:t>
+            </w:r>
+            <w:proofErr w:type="spellStart"/>
+            <w:r>
+              <w:rPr>
+                <w:sz w:val="18"/>
+              </w:rPr>
+              <w:t>var</w:t>
+            </w:r>
+            <w:proofErr w:type="spellEnd"/>
+            <w:r>
+              <w:rPr>
+                <w:sz w:val="18"/>
+              </w:rPr>
+              <w:t xml:space="preserve"> </w:t>
+            </w:r>
+            <w:proofErr w:type="spellStart"/>
+            <w:r>
+              <w:rPr>
+                <w:sz w:val="18"/>
+              </w:rPr>
+              <w:t>newuser</w:t>
+            </w:r>
+            <w:proofErr w:type="spellEnd"/>
+            <w:r>
+              <w:rPr>
+                <w:sz w:val="18"/>
+              </w:rPr>
+              <w:t>=$.post('/</w:t>
+            </w:r>
+            <w:proofErr w:type="spellStart"/>
+            <w:r>
+              <w:rPr>
+                <w:sz w:val="18"/>
+              </w:rPr>
+              <w:t>api</w:t>
+            </w:r>
+            <w:proofErr w:type="spellEnd"/>
+            <w:r>
+              <w:rPr>
+                <w:sz w:val="18"/>
+              </w:rPr>
+              <w:t>/v1/users/self', {"_method": 'PUT',</w:t>
+            </w:r>
+          </w:p>
+          <w:p>
+            <w:pPr>
+              <w:pStyle w:val="Computerexample"/>
+              <w:rPr>
+                <w:sz w:val="18"/>
+              </w:rPr>
+            </w:pPr>
+            <w:r>
+              <w:rPr>
+                <w:sz w:val="18"/>
+              </w:rPr>
+              <w:t>"user[locale]": "</w:t>
+            </w:r>
+            <w:proofErr w:type="spellStart"/>
+            <w:r>
+              <w:rPr>
+                <w:sz w:val="18"/>
+              </w:rPr>
+              <w:t>sv</w:t>
+            </w:r>
+            <w:proofErr w:type="spellEnd"/>
+            <w:r>
+              <w:rPr>
+                <w:sz w:val="18"/>
+              </w:rPr>
+              <w:t>"})</w:t>
+            </w:r>
+          </w:p>
+          <w:p>
+            <w:pPr>
+              <w:pStyle w:val="Computerexample"/>
+              <w:rPr>
+                <w:sz w:val="18"/>
+              </w:rPr>
+            </w:pPr>
+            <w:r>
+              <w:rPr>
+                <w:sz w:val="18"/>
+              </w:rPr>
+              <w:tab/>
+            </w:r>
+            <w:r>
+              <w:rPr>
+                <w:sz w:val="18"/>
+              </w:rPr>
+              <w:tab/>
+            </w:r>
+            <w:r>
+              <w:rPr>
+                <w:sz w:val="18"/>
+              </w:rPr>
+              <w:tab/>
+            </w:r>
+            <w:r>
+              <w:rPr>
+                <w:sz w:val="18"/>
+              </w:rPr>
+              <w:tab/>
+            </w:r>
+            <w:r>
+              <w:rPr>
+                <w:sz w:val="18"/>
+              </w:rPr>
+              <w:tab/>
+              <w:t>}</w:t>
+            </w:r>
+          </w:p>
+          <w:p>
+            <w:pPr>
+              <w:pStyle w:val="Computerexample"/>
+              <w:rPr>
+                <w:sz w:val="18"/>
+              </w:rPr>
+            </w:pPr>
+            <w:r>
+              <w:rPr>
+                <w:sz w:val="18"/>
+              </w:rPr>
+              <w:tab/>
+            </w:r>
+            <w:r>
+              <w:rPr>
+                <w:sz w:val="18"/>
+              </w:rPr>
+              <w:tab/>
+            </w:r>
+            <w:r>
+              <w:rPr>
+                <w:sz w:val="18"/>
+              </w:rPr>
+              <w:tab/>
+            </w:r>
+            <w:r>
+              <w:rPr>
+                <w:sz w:val="18"/>
+              </w:rPr>
+              <w:tab/>
+            </w:r>
+            <w:r>
+              <w:rPr>
+                <w:sz w:val="18"/>
+              </w:rPr>
+              <w:tab/>
+              <w:t>else if (</w:t>
+            </w:r>
+            <w:proofErr w:type="spellStart"/>
+            <w:r>
+              <w:rPr>
+                <w:sz w:val="18"/>
+              </w:rPr>
+              <w:t>currentLocale</w:t>
+            </w:r>
+            <w:proofErr w:type="spellEnd"/>
+            <w:r>
+              <w:rPr>
+                <w:sz w:val="18"/>
+              </w:rPr>
+              <w:t xml:space="preserve"> == '</w:t>
+            </w:r>
+            <w:proofErr w:type="spellStart"/>
+            <w:r>
+              <w:rPr>
+                <w:sz w:val="18"/>
+              </w:rPr>
+              <w:t>sv</w:t>
+            </w:r>
+            <w:proofErr w:type="spellEnd"/>
+            <w:r>
+              <w:rPr>
+                <w:sz w:val="18"/>
+              </w:rPr>
+              <w:t>') {</w:t>
+            </w:r>
+          </w:p>
+          <w:p>
+            <w:pPr>
+              <w:pStyle w:val="Computerexample"/>
+              <w:rPr>
+                <w:sz w:val="18"/>
+              </w:rPr>
+            </w:pPr>
+            <w:r>
+              <w:rPr>
+                <w:sz w:val="18"/>
+              </w:rPr>
+              <w:tab/>
+            </w:r>
+            <w:r>
+              <w:rPr>
+                <w:sz w:val="18"/>
+              </w:rPr>
+              <w:tab/>
+            </w:r>
+            <w:r>
+              <w:rPr>
+                <w:sz w:val="18"/>
+              </w:rPr>
+              <w:tab/>
+            </w:r>
+            <w:r>
+              <w:rPr>
+                <w:sz w:val="18"/>
+              </w:rPr>
+              <w:tab/>
+            </w:r>
+            <w:r>
+              <w:rPr>
+                <w:sz w:val="18"/>
+              </w:rPr>
+              <w:tab/>
+              <w:t xml:space="preserve">    </w:t>
+            </w:r>
+            <w:proofErr w:type="spellStart"/>
+            <w:r>
+              <w:rPr>
+                <w:sz w:val="18"/>
+              </w:rPr>
+              <w:t>var</w:t>
+            </w:r>
+            <w:proofErr w:type="spellEnd"/>
+            <w:r>
+              <w:rPr>
+                <w:sz w:val="18"/>
+              </w:rPr>
+              <w:t xml:space="preserve"> </w:t>
+            </w:r>
+            <w:proofErr w:type="spellStart"/>
+            <w:r>
+              <w:rPr>
+                <w:sz w:val="18"/>
+              </w:rPr>
+              <w:t>newuser</w:t>
+            </w:r>
+            <w:proofErr w:type="spellEnd"/>
+            <w:r>
+              <w:rPr>
+                <w:sz w:val="18"/>
+              </w:rPr>
+              <w:t>=$.post('/</w:t>
+            </w:r>
+            <w:proofErr w:type="spellStart"/>
+            <w:r>
+              <w:rPr>
+                <w:sz w:val="18"/>
+              </w:rPr>
+              <w:t>api</w:t>
+            </w:r>
+            <w:proofErr w:type="spellEnd"/>
+            <w:r>
+              <w:rPr>
+                <w:sz w:val="18"/>
+              </w:rPr>
+              <w:t>/v1/users/self', {"_method": 'PUT',</w:t>
+            </w:r>
+          </w:p>
+          <w:p>
+            <w:pPr>
+              <w:pStyle w:val="Computerexample"/>
+              <w:rPr>
+                <w:sz w:val="18"/>
+              </w:rPr>
+            </w:pPr>
+            <w:r>
+              <w:rPr>
+                <w:sz w:val="18"/>
+              </w:rPr>
+              <w:tab/>
+            </w:r>
+            <w:r>
+              <w:rPr>
+                <w:sz w:val="18"/>
+              </w:rPr>
+              <w:tab/>
+            </w:r>
+            <w:r>
+              <w:rPr>
+                <w:sz w:val="18"/>
+              </w:rPr>
+              <w:tab/>
+            </w:r>
+            <w:r>
+              <w:rPr>
+                <w:sz w:val="18"/>
+              </w:rPr>
+              <w:tab/>
+            </w:r>
+            <w:r>
+              <w:rPr>
+                <w:sz w:val="18"/>
+              </w:rPr>
+              <w:tab/>
+            </w:r>
+            <w:r>
+              <w:rPr>
+                <w:sz w:val="18"/>
+              </w:rPr>
+              <w:tab/>
+            </w:r>
+            <w:r>
+              <w:rPr>
+                <w:sz w:val="18"/>
+              </w:rPr>
+              <w:tab/>
+            </w:r>
+            <w:r>
+              <w:rPr>
+                <w:sz w:val="18"/>
+              </w:rPr>
+              <w:tab/>
+            </w:r>
+            <w:r>
+              <w:rPr>
+                <w:sz w:val="18"/>
+              </w:rPr>
+              <w:tab/>
+            </w:r>
+            <w:r>
+              <w:rPr>
+                <w:sz w:val="18"/>
+              </w:rPr>
+              <w:tab/>
+              <w:t xml:space="preserve">      "user[locale]": "</w:t>
+            </w:r>
+            <w:proofErr w:type="spellStart"/>
+            <w:r>
+              <w:rPr>
+                <w:sz w:val="18"/>
+              </w:rPr>
+              <w:t>en</w:t>
+            </w:r>
+            <w:proofErr w:type="spellEnd"/>
+            <w:r>
+              <w:rPr>
+                <w:sz w:val="18"/>
+              </w:rPr>
+              <w:t>"})</w:t>
+            </w:r>
+          </w:p>
+          <w:p>
+            <w:pPr>
+              <w:pStyle w:val="Computerexample"/>
+              <w:rPr>
+                <w:sz w:val="18"/>
+              </w:rPr>
+            </w:pPr>
+            <w:r>
+              <w:rPr>
+                <w:sz w:val="18"/>
+              </w:rPr>
+              <w:tab/>
+            </w:r>
+            <w:r>
+              <w:rPr>
+                <w:sz w:val="18"/>
+              </w:rPr>
+              <w:tab/>
+            </w:r>
+            <w:r>
+              <w:rPr>
+                <w:sz w:val="18"/>
+              </w:rPr>
+              <w:tab/>
+            </w:r>
+            <w:r>
+              <w:rPr>
+                <w:sz w:val="18"/>
+              </w:rPr>
+              <w:tab/>
+            </w:r>
+            <w:r>
+              <w:rPr>
+                <w:sz w:val="18"/>
+              </w:rPr>
+              <w:tab/>
+              <w:t>}</w:t>
+            </w:r>
+          </w:p>
+          <w:p>
+            <w:pPr>
+              <w:pStyle w:val="Computerexample"/>
+              <w:rPr>
+                <w:sz w:val="18"/>
+              </w:rPr>
+            </w:pPr>
+          </w:p>
+          <w:p>
+            <w:pPr>
+              <w:pStyle w:val="Computerexample"/>
+              <w:rPr>
+                <w:sz w:val="18"/>
+              </w:rPr>
+            </w:pPr>
+            <w:r>
+              <w:rPr>
+                <w:sz w:val="18"/>
+              </w:rPr>
+              <w:tab/>
+            </w:r>
+            <w:r>
+              <w:rPr>
+                <w:sz w:val="18"/>
+              </w:rPr>
+              <w:tab/>
+            </w:r>
+            <w:r>
+              <w:rPr>
+                <w:sz w:val="18"/>
+              </w:rPr>
+              <w:tab/>
+            </w:r>
+            <w:r>
+              <w:rPr>
+                <w:sz w:val="18"/>
+              </w:rPr>
+              <w:tab/>
+              <w:t xml:space="preserve">      }</w:t>
+            </w:r>
+          </w:p>
+          <w:p>
+            <w:pPr>
+              <w:pStyle w:val="Computerexample"/>
+              <w:rPr>
+                <w:sz w:val="18"/>
+              </w:rPr>
+            </w:pPr>
+          </w:p>
+          <w:p>
+            <w:pPr>
+              <w:pStyle w:val="Computerexample"/>
+              <w:rPr>
+                <w:sz w:val="18"/>
+              </w:rPr>
+            </w:pPr>
+            <w:r>
+              <w:rPr>
+                <w:sz w:val="18"/>
+              </w:rPr>
+              <w:tab/>
+            </w:r>
+            <w:r>
+              <w:rPr>
+                <w:sz w:val="18"/>
+              </w:rPr>
+              <w:tab/>
+              <w:t xml:space="preserve">      )</w:t>
+            </w:r>
+          </w:p>
+          <w:p>
+            <w:pPr>
+              <w:pStyle w:val="Computerexample"/>
+              <w:rPr>
+                <w:sz w:val="18"/>
+              </w:rPr>
+            </w:pPr>
+            <w:r>
+              <w:rPr>
+                <w:sz w:val="18"/>
+              </w:rPr>
+              <w:t xml:space="preserve">    </w:t>
+            </w:r>
+            <w:proofErr w:type="spellStart"/>
+            <w:r>
+              <w:rPr>
+                <w:sz w:val="18"/>
+              </w:rPr>
+              <w:t>location.reload</w:t>
+            </w:r>
+            <w:proofErr w:type="spellEnd"/>
+            <w:r>
+              <w:rPr>
+                <w:sz w:val="18"/>
+              </w:rPr>
+              <w:t>();</w:t>
+            </w:r>
+          </w:p>
+          <w:p>
+            <w:pPr>
+              <w:pStyle w:val="Computerexample"/>
+              <w:rPr>
+                <w:sz w:val="18"/>
+              </w:rPr>
+            </w:pPr>
+            <w:r>
+              <w:rPr>
+                <w:sz w:val="18"/>
+              </w:rPr>
+              <w:t xml:space="preserve">    return false;</w:t>
+            </w:r>
+          </w:p>
+          <w:p>
+            <w:pPr>
+              <w:pStyle w:val="Computerexample"/>
+              <w:rPr>
+                <w:sz w:val="18"/>
+              </w:rPr>
+            </w:pPr>
+            <w:r>
+              <w:rPr>
+                <w:sz w:val="18"/>
+              </w:rPr>
+              <w:t>}</w:t>
+            </w:r>
+          </w:p>
+          <w:p>
+            <w:pPr>
+              <w:pStyle w:val="Computerexample"/>
+              <w:rPr>
+                <w:sz w:val="18"/>
+              </w:rPr>
+            </w:pPr>
+          </w:p>
+          <w:p>
+            <w:pPr>
+              <w:pStyle w:val="Computerexample"/>
+              <w:rPr>
+                <w:sz w:val="18"/>
+              </w:rPr>
+            </w:pPr>
+          </w:p>
+          <w:p>
+            <w:pPr>
+              <w:pStyle w:val="Computerexample"/>
+              <w:rPr>
+                <w:sz w:val="18"/>
+              </w:rPr>
+            </w:pPr>
+            <w:r>
+              <w:rPr>
+                <w:sz w:val="18"/>
+              </w:rPr>
+              <w:t>(function() {</w:t>
+            </w:r>
+          </w:p>
+          <w:p>
+            <w:pPr>
+              <w:pStyle w:val="Computerexample"/>
+              <w:rPr>
+                <w:sz w:val="18"/>
+              </w:rPr>
+            </w:pPr>
+            <w:r>
+              <w:rPr>
+                <w:sz w:val="18"/>
+              </w:rPr>
+              <w:t xml:space="preserve">    'use strict';</w:t>
+            </w:r>
+          </w:p>
+          <w:p>
+            <w:pPr>
+              <w:pStyle w:val="Computerexample"/>
+              <w:rPr>
+                <w:sz w:val="18"/>
+              </w:rPr>
+            </w:pPr>
+          </w:p>
+          <w:p>
+            <w:pPr>
+              <w:pStyle w:val="Computerexample"/>
+              <w:rPr>
+                <w:sz w:val="18"/>
+              </w:rPr>
+            </w:pPr>
+            <w:r>
+              <w:rPr>
+                <w:sz w:val="18"/>
+              </w:rPr>
+              <w:t xml:space="preserve">    </w:t>
+            </w:r>
+            <w:proofErr w:type="spellStart"/>
+            <w:r>
+              <w:rPr>
+                <w:sz w:val="18"/>
+              </w:rPr>
+              <w:t>onPage</w:t>
+            </w:r>
+            <w:proofErr w:type="spellEnd"/>
+            <w:r>
+              <w:rPr>
+                <w:sz w:val="18"/>
+              </w:rPr>
+              <w:t>(/\/courses/, function() {</w:t>
+            </w:r>
+          </w:p>
+          <w:p>
+            <w:pPr>
+              <w:pStyle w:val="Computerexample"/>
+              <w:rPr>
+                <w:sz w:val="18"/>
+              </w:rPr>
+            </w:pPr>
+            <w:r>
+              <w:rPr>
+                <w:sz w:val="18"/>
+              </w:rPr>
+              <w:tab/>
+            </w:r>
+            <w:proofErr w:type="spellStart"/>
+            <w:r>
+              <w:rPr>
+                <w:sz w:val="18"/>
+              </w:rPr>
+              <w:t>addMenuItem</w:t>
+            </w:r>
+            <w:proofErr w:type="spellEnd"/>
+            <w:r>
+              <w:rPr>
+                <w:sz w:val="18"/>
+              </w:rPr>
+              <w:t>("#", 'icon-settings-2')</w:t>
+            </w:r>
+          </w:p>
+          <w:p>
+            <w:pPr>
+              <w:pStyle w:val="Computerexample"/>
+              <w:rPr>
+                <w:sz w:val="18"/>
+              </w:rPr>
+            </w:pPr>
+          </w:p>
+          <w:p>
+            <w:pPr>
+              <w:pStyle w:val="Computerexample"/>
+              <w:rPr>
+                <w:sz w:val="18"/>
+              </w:rPr>
+            </w:pPr>
+            <w:r>
+              <w:rPr>
+                <w:sz w:val="18"/>
+              </w:rPr>
+              <w:t xml:space="preserve">    });</w:t>
+            </w:r>
+          </w:p>
+          <w:p>
+            <w:pPr>
+              <w:pStyle w:val="Computerexample"/>
+              <w:rPr>
+                <w:sz w:val="18"/>
+              </w:rPr>
+            </w:pPr>
+          </w:p>
+          <w:p>
+            <w:pPr>
+              <w:pStyle w:val="Computerexample"/>
+              <w:rPr>
+                <w:sz w:val="18"/>
+              </w:rPr>
+            </w:pPr>
+          </w:p>
+          <w:p>
+            <w:pPr>
+              <w:pStyle w:val="Computerexample"/>
+              <w:rPr>
+                <w:sz w:val="18"/>
+              </w:rPr>
+            </w:pPr>
+            <w:r>
+              <w:rPr>
+                <w:sz w:val="18"/>
+              </w:rPr>
+              <w:t xml:space="preserve">    function </w:t>
+            </w:r>
+            <w:proofErr w:type="spellStart"/>
+            <w:r>
+              <w:rPr>
+                <w:sz w:val="18"/>
+              </w:rPr>
+              <w:t>onPage</w:t>
+            </w:r>
+            <w:proofErr w:type="spellEnd"/>
+            <w:r>
+              <w:rPr>
+                <w:sz w:val="18"/>
+              </w:rPr>
+              <w:t xml:space="preserve">(regex, </w:t>
+            </w:r>
+            <w:proofErr w:type="spellStart"/>
+            <w:r>
+              <w:rPr>
+                <w:sz w:val="18"/>
+              </w:rPr>
+              <w:t>fn</w:t>
+            </w:r>
+            <w:proofErr w:type="spellEnd"/>
+            <w:r>
+              <w:rPr>
+                <w:sz w:val="18"/>
+              </w:rPr>
+              <w:t>) {</w:t>
+            </w:r>
+          </w:p>
+          <w:p>
+            <w:pPr>
+              <w:pStyle w:val="Computerexample"/>
+              <w:rPr>
+                <w:sz w:val="18"/>
+              </w:rPr>
+            </w:pPr>
+            <w:r>
+              <w:rPr>
+                <w:sz w:val="18"/>
+              </w:rPr>
+              <w:tab/>
+              <w:t>if (</w:t>
+            </w:r>
+            <w:proofErr w:type="spellStart"/>
+            <w:r>
+              <w:rPr>
+                <w:sz w:val="18"/>
+              </w:rPr>
+              <w:t>location.pathname.match</w:t>
+            </w:r>
+            <w:proofErr w:type="spellEnd"/>
+            <w:r>
+              <w:rPr>
+                <w:sz w:val="18"/>
+              </w:rPr>
+              <w:t xml:space="preserve">(regex)) </w:t>
+            </w:r>
+            <w:proofErr w:type="spellStart"/>
+            <w:r>
+              <w:rPr>
+                <w:sz w:val="18"/>
+              </w:rPr>
+              <w:t>fn</w:t>
+            </w:r>
+            <w:proofErr w:type="spellEnd"/>
+            <w:r>
+              <w:rPr>
+                <w:sz w:val="18"/>
+              </w:rPr>
+              <w:t>();</w:t>
+            </w:r>
+          </w:p>
+          <w:p>
+            <w:pPr>
+              <w:pStyle w:val="Computerexample"/>
+              <w:rPr>
+                <w:sz w:val="18"/>
+              </w:rPr>
+            </w:pPr>
+            <w:r>
+              <w:rPr>
+                <w:sz w:val="18"/>
+              </w:rPr>
+              <w:t xml:space="preserve">    }</w:t>
+            </w:r>
+          </w:p>
+          <w:p>
+            <w:pPr>
+              <w:pStyle w:val="Computerexample"/>
+              <w:rPr>
+                <w:sz w:val="18"/>
+              </w:rPr>
+            </w:pPr>
+          </w:p>
+          <w:p>
+            <w:pPr>
+              <w:pStyle w:val="Computerexample"/>
+              <w:rPr>
+                <w:sz w:val="18"/>
+              </w:rPr>
+            </w:pPr>
+            <w:r>
+              <w:rPr>
+                <w:sz w:val="18"/>
+              </w:rPr>
+              <w:t xml:space="preserve">    function </w:t>
+            </w:r>
+            <w:proofErr w:type="spellStart"/>
+            <w:r>
+              <w:rPr>
+                <w:sz w:val="18"/>
+              </w:rPr>
+              <w:t>addMenuItem</w:t>
+            </w:r>
+            <w:proofErr w:type="spellEnd"/>
+            <w:r>
+              <w:rPr>
+                <w:sz w:val="18"/>
+              </w:rPr>
+              <w:t>(</w:t>
+            </w:r>
+            <w:proofErr w:type="spellStart"/>
+            <w:r>
+              <w:rPr>
+                <w:sz w:val="18"/>
+              </w:rPr>
+              <w:t>linkhref</w:t>
+            </w:r>
+            <w:proofErr w:type="spellEnd"/>
+            <w:r>
+              <w:rPr>
+                <w:sz w:val="18"/>
+              </w:rPr>
+              <w:t xml:space="preserve">, icon) {  </w:t>
+            </w:r>
+          </w:p>
+          <w:p>
+            <w:pPr>
+              <w:pStyle w:val="Computerexample"/>
+              <w:rPr>
+                <w:sz w:val="18"/>
+              </w:rPr>
+            </w:pPr>
+            <w:r>
+              <w:rPr>
+                <w:sz w:val="18"/>
+              </w:rPr>
+              <w:t xml:space="preserve">        </w:t>
+            </w:r>
+            <w:proofErr w:type="spellStart"/>
+            <w:r>
+              <w:rPr>
+                <w:sz w:val="18"/>
+              </w:rPr>
+              <w:t>var</w:t>
+            </w:r>
+            <w:proofErr w:type="spellEnd"/>
+            <w:r>
+              <w:rPr>
+                <w:sz w:val="18"/>
+              </w:rPr>
+              <w:t xml:space="preserve"> </w:t>
+            </w:r>
+            <w:proofErr w:type="spellStart"/>
+            <w:r>
+              <w:rPr>
+                <w:sz w:val="18"/>
+              </w:rPr>
+              <w:t>iconHtml</w:t>
+            </w:r>
+            <w:proofErr w:type="spellEnd"/>
+            <w:r>
+              <w:rPr>
+                <w:sz w:val="18"/>
+              </w:rPr>
+              <w:t xml:space="preserve"> = '',  </w:t>
+            </w:r>
+          </w:p>
+          <w:p>
+            <w:pPr>
+              <w:pStyle w:val="Computerexample"/>
+              <w:rPr>
+                <w:sz w:val="18"/>
+              </w:rPr>
+            </w:pPr>
+            <w:r>
+              <w:rPr>
+                <w:sz w:val="18"/>
+              </w:rPr>
+              <w:t xml:space="preserve">            </w:t>
+            </w:r>
+            <w:proofErr w:type="spellStart"/>
+            <w:r>
+              <w:rPr>
+                <w:sz w:val="18"/>
+              </w:rPr>
+              <w:t>itemHtml</w:t>
+            </w:r>
+            <w:proofErr w:type="spellEnd"/>
+          </w:p>
+          <w:p>
+            <w:pPr>
+              <w:pStyle w:val="Computerexample"/>
+              <w:rPr>
+                <w:sz w:val="18"/>
+              </w:rPr>
+            </w:pPr>
+            <w:r>
+              <w:rPr>
+                <w:sz w:val="18"/>
+              </w:rPr>
+              <w:t xml:space="preserve">        </w:t>
+            </w:r>
+            <w:proofErr w:type="gramStart"/>
+            <w:r>
+              <w:rPr>
+                <w:sz w:val="18"/>
+              </w:rPr>
+              <w:t>if</w:t>
+            </w:r>
+            <w:proofErr w:type="gramEnd"/>
+            <w:r>
+              <w:rPr>
+                <w:sz w:val="18"/>
+              </w:rPr>
+              <w:t xml:space="preserve"> (icon !== '') {  </w:t>
+            </w:r>
+          </w:p>
+          <w:p>
+            <w:pPr>
+              <w:pStyle w:val="Computerexample"/>
+              <w:rPr>
+                <w:sz w:val="18"/>
+              </w:rPr>
+            </w:pPr>
+            <w:r>
+              <w:rPr>
+                <w:sz w:val="18"/>
+              </w:rPr>
+              <w:t xml:space="preserve">            // If it is a Canvas icon  </w:t>
+            </w:r>
+          </w:p>
+          <w:p>
+            <w:pPr>
+              <w:pStyle w:val="Computerexample"/>
+              <w:rPr>
+                <w:sz w:val="18"/>
+              </w:rPr>
+            </w:pPr>
+            <w:r>
+              <w:rPr>
+                <w:sz w:val="18"/>
+              </w:rPr>
+              <w:t xml:space="preserve">           if (</w:t>
+            </w:r>
+            <w:proofErr w:type="spellStart"/>
+            <w:r>
+              <w:rPr>
+                <w:sz w:val="18"/>
+              </w:rPr>
+              <w:t>icon.indexOf</w:t>
+            </w:r>
+            <w:proofErr w:type="spellEnd"/>
+            <w:r>
+              <w:rPr>
+                <w:sz w:val="18"/>
+              </w:rPr>
+              <w:t xml:space="preserve">('icon') === 0) {  </w:t>
+            </w:r>
+          </w:p>
+          <w:p>
+            <w:pPr>
+              <w:pStyle w:val="Computerexample"/>
+              <w:rPr>
+                <w:sz w:val="18"/>
+              </w:rPr>
+            </w:pPr>
+            <w:r>
+              <w:rPr>
+                <w:sz w:val="18"/>
+              </w:rPr>
+              <w:t xml:space="preserve">               </w:t>
+            </w:r>
+            <w:proofErr w:type="spellStart"/>
+            <w:r>
+              <w:rPr>
+                <w:sz w:val="18"/>
+              </w:rPr>
+              <w:t>iconHtml</w:t>
+            </w:r>
+            <w:proofErr w:type="spellEnd"/>
+            <w:r>
+              <w:rPr>
+                <w:sz w:val="18"/>
+              </w:rPr>
+              <w:t xml:space="preserve"> = '&lt;div class="menu-item-icon-container" role="button" </w:t>
+            </w:r>
+            <w:proofErr w:type="spellStart"/>
+            <w:r>
+              <w:rPr>
+                <w:sz w:val="18"/>
+              </w:rPr>
+              <w:t>onclick</w:t>
+            </w:r>
+            <w:proofErr w:type="spellEnd"/>
+            <w:r>
+              <w:rPr>
+                <w:sz w:val="18"/>
+              </w:rPr>
+              <w:t>="</w:t>
+            </w:r>
+            <w:proofErr w:type="spellStart"/>
+            <w:r>
+              <w:rPr>
+                <w:sz w:val="18"/>
+              </w:rPr>
+              <w:t>toggleLanguage</w:t>
+            </w:r>
+            <w:proofErr w:type="spellEnd"/>
+            <w:r>
+              <w:rPr>
+                <w:sz w:val="18"/>
+              </w:rPr>
+              <w:t>();"&gt;&lt;</w:t>
+            </w:r>
+            <w:proofErr w:type="spellStart"/>
+            <w:r>
+              <w:rPr>
+                <w:sz w:val="18"/>
+              </w:rPr>
+              <w:t>i</w:t>
+            </w:r>
+            <w:proofErr w:type="spellEnd"/>
+            <w:r>
+              <w:rPr>
+                <w:sz w:val="18"/>
+              </w:rPr>
+              <w:t xml:space="preserve"> class="' + icon + ' </w:t>
+            </w:r>
+            <w:proofErr w:type="spellStart"/>
+            <w:r>
+              <w:rPr>
+                <w:sz w:val="18"/>
+              </w:rPr>
+              <w:t>custom_menu_list_icon</w:t>
+            </w:r>
+            <w:proofErr w:type="spellEnd"/>
+            <w:r>
+              <w:rPr>
+                <w:sz w:val="18"/>
+              </w:rPr>
+              <w:t>"&gt;&lt;/</w:t>
+            </w:r>
+            <w:proofErr w:type="spellStart"/>
+            <w:r>
+              <w:rPr>
+                <w:sz w:val="18"/>
+              </w:rPr>
+              <w:t>i</w:t>
+            </w:r>
+            <w:proofErr w:type="spellEnd"/>
+            <w:r>
+              <w:rPr>
+                <w:sz w:val="18"/>
+              </w:rPr>
+              <w:t xml:space="preserve">&gt;&lt;/div&gt;';  </w:t>
+            </w:r>
+          </w:p>
+          <w:p>
+            <w:pPr>
+              <w:pStyle w:val="Computerexample"/>
+              <w:rPr>
+                <w:sz w:val="18"/>
+              </w:rPr>
+            </w:pPr>
+            <w:r>
+              <w:rPr>
+                <w:sz w:val="18"/>
+              </w:rPr>
+              <w:t xml:space="preserve">               // for an </w:t>
+            </w:r>
+            <w:proofErr w:type="spellStart"/>
+            <w:r>
+              <w:rPr>
+                <w:sz w:val="18"/>
+              </w:rPr>
+              <w:t>svg</w:t>
+            </w:r>
+            <w:proofErr w:type="spellEnd"/>
+            <w:r>
+              <w:rPr>
+                <w:sz w:val="18"/>
+              </w:rPr>
+              <w:t xml:space="preserve"> or other image  </w:t>
+            </w:r>
+          </w:p>
+          <w:p>
+            <w:pPr>
+              <w:pStyle w:val="Computerexample"/>
+              <w:rPr>
+                <w:sz w:val="18"/>
+              </w:rPr>
+            </w:pPr>
+            <w:r>
+              <w:rPr>
+                <w:sz w:val="18"/>
+              </w:rPr>
+              <w:t xml:space="preserve">           } else if (</w:t>
+            </w:r>
+            <w:proofErr w:type="gramStart"/>
+            <w:r>
+              <w:rPr>
+                <w:sz w:val="18"/>
+              </w:rPr>
+              <w:t>icon !</w:t>
+            </w:r>
+            <w:proofErr w:type="gramEnd"/>
+            <w:r>
+              <w:rPr>
+                <w:sz w:val="18"/>
+              </w:rPr>
+              <w:t xml:space="preserve">== '') {  </w:t>
+            </w:r>
+          </w:p>
+          <w:p>
+            <w:pPr>
+              <w:pStyle w:val="Computerexample"/>
+              <w:rPr>
+                <w:sz w:val="18"/>
+              </w:rPr>
+            </w:pPr>
+            <w:r>
+              <w:rPr>
+                <w:sz w:val="18"/>
+              </w:rPr>
+              <w:t xml:space="preserve">               </w:t>
+            </w:r>
+            <w:proofErr w:type="spellStart"/>
+            <w:r>
+              <w:rPr>
+                <w:sz w:val="18"/>
+              </w:rPr>
+              <w:t>iconHtml</w:t>
+            </w:r>
+            <w:proofErr w:type="spellEnd"/>
+            <w:r>
+              <w:rPr>
+                <w:sz w:val="18"/>
+              </w:rPr>
+              <w:t xml:space="preserve"> = '&lt;div class="menu-item-icon-container" role="button" </w:t>
+            </w:r>
+            <w:proofErr w:type="spellStart"/>
+            <w:r>
+              <w:rPr>
+                <w:sz w:val="18"/>
+              </w:rPr>
+              <w:t>onclick</w:t>
+            </w:r>
+            <w:proofErr w:type="spellEnd"/>
+            <w:r>
+              <w:rPr>
+                <w:sz w:val="18"/>
+              </w:rPr>
+              <w:t>="</w:t>
+            </w:r>
+            <w:proofErr w:type="spellStart"/>
+            <w:r>
+              <w:rPr>
+                <w:sz w:val="18"/>
+              </w:rPr>
+              <w:t>toggleLanguage</w:t>
+            </w:r>
+            <w:proofErr w:type="spellEnd"/>
+            <w:r>
+              <w:rPr>
+                <w:sz w:val="18"/>
+              </w:rPr>
+              <w:t xml:space="preserve">();"&gt;' + icon + '&lt;/div&gt;';  </w:t>
+            </w:r>
+          </w:p>
+          <w:p>
+            <w:pPr>
+              <w:pStyle w:val="Computerexample"/>
+              <w:rPr>
+                <w:sz w:val="18"/>
+              </w:rPr>
+            </w:pPr>
+            <w:r>
+              <w:rPr>
+                <w:sz w:val="18"/>
+              </w:rPr>
+              <w:t xml:space="preserve">  </w:t>
+            </w:r>
+            <w:r>
+              <w:rPr>
+                <w:sz w:val="18"/>
+              </w:rPr>
+              <w:tab/>
+              <w:t xml:space="preserve">   }</w:t>
+            </w:r>
+          </w:p>
+          <w:p>
+            <w:pPr>
+              <w:pStyle w:val="Computerexample"/>
+              <w:rPr>
+                <w:sz w:val="18"/>
+              </w:rPr>
+            </w:pPr>
+            <w:r>
+              <w:rPr>
+                <w:sz w:val="18"/>
+              </w:rPr>
+              <w:tab/>
+              <w:t>}</w:t>
+            </w:r>
+          </w:p>
+          <w:p>
+            <w:pPr>
+              <w:pStyle w:val="Computerexample"/>
+              <w:rPr>
+                <w:sz w:val="18"/>
+              </w:rPr>
+            </w:pPr>
+            <w:r>
+              <w:rPr>
+                <w:sz w:val="18"/>
+              </w:rPr>
+              <w:tab/>
+              <w:t xml:space="preserve">// Build item html  </w:t>
+            </w:r>
+          </w:p>
+          <w:p>
+            <w:pPr>
+              <w:pStyle w:val="Computerexample"/>
+              <w:rPr>
+                <w:sz w:val="18"/>
+              </w:rPr>
+            </w:pPr>
+            <w:r>
+              <w:rPr>
+                <w:sz w:val="18"/>
+              </w:rPr>
+              <w:tab/>
+            </w:r>
+            <w:proofErr w:type="spellStart"/>
+            <w:r>
+              <w:rPr>
+                <w:sz w:val="18"/>
+              </w:rPr>
+              <w:t>itemHtml</w:t>
+            </w:r>
+            <w:proofErr w:type="spellEnd"/>
+            <w:r>
+              <w:rPr>
+                <w:sz w:val="18"/>
+              </w:rPr>
+              <w:t xml:space="preserve"> = '&lt;li class="</w:t>
+            </w:r>
+            <w:proofErr w:type="spellStart"/>
+            <w:r>
+              <w:rPr>
+                <w:sz w:val="18"/>
+              </w:rPr>
+              <w:t>ic</w:t>
+            </w:r>
+            <w:proofErr w:type="spellEnd"/>
+            <w:r>
+              <w:rPr>
+                <w:sz w:val="18"/>
+              </w:rPr>
+              <w:t>-app-</w:t>
+            </w:r>
+            <w:proofErr w:type="spellStart"/>
+            <w:r>
+              <w:rPr>
+                <w:sz w:val="18"/>
+              </w:rPr>
+              <w:t>header__menu</w:t>
+            </w:r>
+            <w:proofErr w:type="spellEnd"/>
+            <w:r>
+              <w:rPr>
+                <w:sz w:val="18"/>
+              </w:rPr>
+              <w:t xml:space="preserve">-list-item "&gt;' +  </w:t>
+            </w:r>
+          </w:p>
+          <w:p>
+            <w:pPr>
+              <w:pStyle w:val="Computerexample"/>
+              <w:rPr>
+                <w:sz w:val="18"/>
+              </w:rPr>
+            </w:pPr>
+            <w:r>
+              <w:rPr>
+                <w:sz w:val="18"/>
+              </w:rPr>
+              <w:t xml:space="preserve">            '   &lt;a id="</w:t>
+            </w:r>
+            <w:proofErr w:type="spellStart"/>
+            <w:r>
+              <w:rPr>
+                <w:sz w:val="18"/>
+              </w:rPr>
+              <w:t>global_nav_locale</w:t>
+            </w:r>
+            <w:proofErr w:type="spellEnd"/>
+            <w:r>
+              <w:rPr>
+                <w:sz w:val="18"/>
+              </w:rPr>
+              <w:t xml:space="preserve">" href="' + </w:t>
+            </w:r>
+            <w:proofErr w:type="spellStart"/>
+            <w:r>
+              <w:rPr>
+                <w:sz w:val="18"/>
+              </w:rPr>
+              <w:t>linkhref</w:t>
+            </w:r>
+            <w:proofErr w:type="spellEnd"/>
+            <w:r>
+              <w:rPr>
+                <w:sz w:val="18"/>
+              </w:rPr>
+              <w:t xml:space="preserve"> + '" class="</w:t>
+            </w:r>
+            <w:proofErr w:type="spellStart"/>
+            <w:r>
+              <w:rPr>
+                <w:sz w:val="18"/>
+              </w:rPr>
+              <w:t>ic</w:t>
+            </w:r>
+            <w:proofErr w:type="spellEnd"/>
+            <w:r>
+              <w:rPr>
+                <w:sz w:val="18"/>
+              </w:rPr>
+              <w:t>-app-</w:t>
+            </w:r>
+            <w:proofErr w:type="spellStart"/>
+            <w:r>
+              <w:rPr>
+                <w:sz w:val="18"/>
+              </w:rPr>
+              <w:t>header__menu</w:t>
+            </w:r>
+            <w:proofErr w:type="spellEnd"/>
+            <w:r>
+              <w:rPr>
+                <w:sz w:val="18"/>
+              </w:rPr>
+              <w:t xml:space="preserve">-list-link"&gt;' + </w:t>
+            </w:r>
+            <w:proofErr w:type="spellStart"/>
+            <w:r>
+              <w:rPr>
+                <w:sz w:val="18"/>
+              </w:rPr>
+              <w:t>iconHtml</w:t>
+            </w:r>
+            <w:proofErr w:type="spellEnd"/>
+            <w:r>
+              <w:rPr>
+                <w:sz w:val="18"/>
+              </w:rPr>
+              <w:t xml:space="preserve"> +  </w:t>
+            </w:r>
+          </w:p>
+          <w:p>
+            <w:pPr>
+              <w:pStyle w:val="Computerexample"/>
+              <w:rPr>
+                <w:sz w:val="18"/>
+              </w:rPr>
+            </w:pPr>
+            <w:r>
+              <w:rPr>
+                <w:sz w:val="18"/>
+              </w:rPr>
+              <w:t xml:space="preserve">            '       &lt;div class="menu-</w:t>
+            </w:r>
+            <w:proofErr w:type="spellStart"/>
+            <w:r>
+              <w:rPr>
+                <w:sz w:val="18"/>
+              </w:rPr>
+              <w:t>item__text</w:t>
+            </w:r>
+            <w:proofErr w:type="spellEnd"/>
+            <w:r>
+              <w:rPr>
+                <w:sz w:val="18"/>
+              </w:rPr>
+              <w:t xml:space="preserve"> custom-menu-</w:t>
+            </w:r>
+            <w:proofErr w:type="spellStart"/>
+            <w:r>
+              <w:rPr>
+                <w:sz w:val="18"/>
+              </w:rPr>
+              <w:t>item__text</w:t>
+            </w:r>
+            <w:proofErr w:type="spellEnd"/>
+            <w:r>
+              <w:rPr>
+                <w:sz w:val="18"/>
+              </w:rPr>
+              <w:t xml:space="preserve">"&gt;' + ENV.LOCALE + '&lt;/div&gt;' +  </w:t>
+            </w:r>
+          </w:p>
+          <w:p>
+            <w:pPr>
+              <w:pStyle w:val="Computerexample"/>
+              <w:rPr>
+                <w:sz w:val="18"/>
+              </w:rPr>
+            </w:pPr>
+            <w:r>
+              <w:rPr>
+                <w:sz w:val="18"/>
+              </w:rPr>
+              <w:t xml:space="preserve">            '   &lt;/a&gt;' +  </w:t>
+            </w:r>
+          </w:p>
+          <w:p>
+            <w:pPr>
+              <w:pStyle w:val="Computerexample"/>
+              <w:rPr>
+                <w:sz w:val="18"/>
+              </w:rPr>
+            </w:pPr>
+            <w:r>
+              <w:rPr>
+                <w:sz w:val="18"/>
+              </w:rPr>
+              <w:t xml:space="preserve">            '&lt;/li&gt;';  </w:t>
+            </w:r>
+          </w:p>
+          <w:p>
+            <w:pPr>
+              <w:pStyle w:val="Computerexample"/>
+              <w:rPr>
+                <w:sz w:val="18"/>
+              </w:rPr>
+            </w:pPr>
+            <w:r>
+              <w:rPr>
+                <w:sz w:val="18"/>
+              </w:rPr>
+              <w:tab/>
+              <w:t>$('#menu').append(</w:t>
+            </w:r>
+            <w:proofErr w:type="spellStart"/>
+            <w:r>
+              <w:rPr>
+                <w:sz w:val="18"/>
+              </w:rPr>
+              <w:t>itemHtml</w:t>
+            </w:r>
+            <w:proofErr w:type="spellEnd"/>
+            <w:r>
+              <w:rPr>
+                <w:sz w:val="18"/>
+              </w:rPr>
+              <w:t xml:space="preserve">);   </w:t>
+            </w:r>
+          </w:p>
+          <w:p>
+            <w:pPr>
+              <w:pStyle w:val="Computerexample"/>
+              <w:rPr>
+                <w:sz w:val="18"/>
+              </w:rPr>
+            </w:pPr>
+            <w:r>
+              <w:rPr>
+                <w:sz w:val="18"/>
+              </w:rPr>
+              <w:t xml:space="preserve">    }</w:t>
+            </w:r>
+          </w:p>
+          <w:p>
+            <w:pPr>
+              <w:pStyle w:val="Computerexample"/>
+              <w:rPr>
+                <w:sz w:val="18"/>
+              </w:rPr>
+            </w:pPr>
+          </w:p>
+          <w:p>
+            <w:pPr>
+              <w:pStyle w:val="Computerexample"/>
+              <w:rPr>
+                <w:sz w:val="18"/>
+              </w:rPr>
+            </w:pPr>
+          </w:p>
+          <w:p>
+            <w:pPr>
+              <w:pStyle w:val="Computerexample"/>
+              <w:rPr>
+                <w:sz w:val="18"/>
+              </w:rPr>
+            </w:pPr>
+            <w:r>
+              <w:rPr>
+                <w:sz w:val="18"/>
+              </w:rPr>
+              <w:t>})();</w:t>
+            </w:r>
+          </w:p>
+        </w:tc>
+      </w:tr>
+    </w:tbl>
     <w:p>
       <w:pPr>
-        <w:pStyle w:val="BodyText"/>
+        <w:pStyle w:val="Caption"/>
       </w:pPr>
+      <w:bookmarkStart w:id="18" w:name="_Ref52393105"/>
+      <w:r>
+        <w:t xml:space="preserve">Figure </w:t>
+      </w:r>
+      <w:fldSimple w:instr=" SEQ Figure \* ARABIC ">
+        <w:r>
+          <w:rPr>
+            <w:noProof/>
+          </w:rPr>
+          <w:t>14</w:t>
+        </w:r>
+      </w:fldSimple>
+      <w:bookmarkEnd w:id="18"/>
+      <w:r>
+        <w:t>: Code to handle the semantics</w:t>
+      </w:r>
+      <w:r>
+        <w:t xml:space="preserve"> (edited to fit on a page)</w:t>
+      </w:r>
     </w:p>
     <w:sectPr>
-      <w:headerReference w:type="default" r:id="rId21"/>
-      <w:footerReference w:type="default" r:id="rId22"/>
+      <w:headerReference w:type="default" r:id="rId24"/>
+      <w:footerReference w:type="default" r:id="rId25"/>
       <w:footnotePr>
         <w:numFmt w:val="chicago"/>
         <w:numRestart w:val="eachPage"/>
@@ -6685,7 +8689,7 @@
           <w:rPr>
             <w:noProof/>
           </w:rPr>
-          <w:t>14</w:t>
+          <w:t>1</w:t>
         </w:r>
         <w:r>
           <w:rPr>
@@ -6741,7 +8745,7 @@
       </w:tabs>
     </w:pPr>
     <w:r>
-      <w:t>2020-09-28</w:t>
+      <w:t>2020-09-30</w:t>
     </w:r>
     <w:r>
       <w:tab/>
@@ -7865,6 +9869,7 @@
   <w:style w:type="character" w:default="1" w:styleId="DefaultParagraphFont">
     <w:name w:val="Default Paragraph Font"/>
     <w:uiPriority w:val="1"/>
+    <w:semiHidden/>
     <w:unhideWhenUsed/>
   </w:style>
   <w:style w:type="table" w:default="1" w:styleId="TableNormal">
@@ -8809,6 +10814,7 @@
   <w:style w:type="character" w:default="1" w:styleId="DefaultParagraphFont">
     <w:name w:val="Default Paragraph Font"/>
     <w:uiPriority w:val="1"/>
+    <w:semiHidden/>
     <w:unhideWhenUsed/>
   </w:style>
   <w:style w:type="table" w:default="1" w:styleId="TableNormal">
@@ -9597,7 +11603,7 @@
   <a:extraClrSchemeLst/>
   <a:extLst>
     <a:ext uri="{05A4C25C-085E-4340-85A3-A5531E510DB2}">
-      <thm15:themeFamily xmlns:thm15="http://schemas.microsoft.com/office/thememl/2012/main" xmlns="" name="Office Theme" id="{62F939B6-93AF-4DB8-9C6B-D6C7DFDC589F}" vid="{4A3C46E8-61CC-4603-A589-7422A47A8E4A}"/>
+      <thm15:themeFamily xmlns="" xmlns:thm15="http://schemas.microsoft.com/office/thememl/2012/main" name="Office Theme" id="{62F939B6-93AF-4DB8-9C6B-D6C7DFDC589F}" vid="{4A3C46E8-61CC-4603-A589-7422A47A8E4A}"/>
     </a:ext>
   </a:extLst>
 </a:theme>
@@ -9608,7 +11614,7 @@
 </file>
 
 <file path=customXml/itemProps1.xml><?xml version="1.0" encoding="utf-8"?>
-<ds:datastoreItem xmlns:ds="http://schemas.openxmlformats.org/officeDocument/2006/customXml" ds:itemID="{6AE87769-D651-4B34-8110-223C74F164D5}">
+<ds:datastoreItem xmlns:ds="http://schemas.openxmlformats.org/officeDocument/2006/customXml" ds:itemID="{EA6412D4-A62B-4F7E-8A67-A485D4F23BE9}">
   <ds:schemaRefs>
     <ds:schemaRef ds:uri="http://schemas.openxmlformats.org/officeDocument/2006/bibliography"/>
   </ds:schemaRefs>

</xml_diff>

<commit_message>
Added examples of a two document with two different Swedish and English panes of content.
</commit_message>
<xml_diff>
--- a/Better_language_support.docx
+++ b/Better_language_support.docx
@@ -1949,14 +1949,27 @@
         <w:lastRenderedPageBreak/>
         <w:t xml:space="preserve">Figure </w:t>
       </w:r>
-      <w:fldSimple w:instr=" SEQ Figure \* ARABIC ">
-        <w:r>
-          <w:rPr>
-            <w:noProof/>
-          </w:rPr>
-          <w:t>1</w:t>
-        </w:r>
-      </w:fldSimple>
+      <w:r>
+        <w:fldChar w:fldCharType="begin"/>
+      </w:r>
+      <w:r>
+        <w:instrText xml:space="preserve"> SEQ Figure \* ARABIC </w:instrText>
+      </w:r>
+      <w:r>
+        <w:fldChar w:fldCharType="separate"/>
+      </w:r>
+      <w:r>
+        <w:rPr>
+          <w:noProof/>
+        </w:rPr>
+        <w:t>1</w:t>
+      </w:r>
+      <w:r>
+        <w:rPr>
+          <w:noProof/>
+        </w:rPr>
+        <w:fldChar w:fldCharType="end"/>
+      </w:r>
       <w:bookmarkEnd w:id="0"/>
       <w:r>
         <w:t xml:space="preserve">: </w:t>
@@ -2183,14 +2196,27 @@
       <w:r>
         <w:t xml:space="preserve">Figure </w:t>
       </w:r>
-      <w:fldSimple w:instr=" SEQ Figure \* ARABIC ">
-        <w:r>
-          <w:rPr>
-            <w:noProof/>
-          </w:rPr>
-          <w:t>2</w:t>
-        </w:r>
-      </w:fldSimple>
+      <w:r>
+        <w:fldChar w:fldCharType="begin"/>
+      </w:r>
+      <w:r>
+        <w:instrText xml:space="preserve"> SEQ Figure \* ARABIC </w:instrText>
+      </w:r>
+      <w:r>
+        <w:fldChar w:fldCharType="separate"/>
+      </w:r>
+      <w:r>
+        <w:rPr>
+          <w:noProof/>
+        </w:rPr>
+        <w:t>2</w:t>
+      </w:r>
+      <w:r>
+        <w:rPr>
+          <w:noProof/>
+        </w:rPr>
+        <w:fldChar w:fldCharType="end"/>
+      </w:r>
       <w:bookmarkEnd w:id="1"/>
       <w:r>
         <w:t xml:space="preserve">: Part of the ENV variable shown in </w:t>
@@ -2525,14 +2551,27 @@
       <w:r>
         <w:t xml:space="preserve">Figure </w:t>
       </w:r>
-      <w:fldSimple w:instr=" SEQ Figure \* ARABIC ">
-        <w:r>
-          <w:rPr>
-            <w:noProof/>
-          </w:rPr>
-          <w:t>3</w:t>
-        </w:r>
-      </w:fldSimple>
+      <w:r>
+        <w:fldChar w:fldCharType="begin"/>
+      </w:r>
+      <w:r>
+        <w:instrText xml:space="preserve"> SEQ Figure \* ARABIC </w:instrText>
+      </w:r>
+      <w:r>
+        <w:fldChar w:fldCharType="separate"/>
+      </w:r>
+      <w:r>
+        <w:rPr>
+          <w:noProof/>
+        </w:rPr>
+        <w:t>3</w:t>
+      </w:r>
+      <w:r>
+        <w:rPr>
+          <w:noProof/>
+        </w:rPr>
+        <w:fldChar w:fldCharType="end"/>
+      </w:r>
       <w:bookmarkEnd w:id="2"/>
       <w:r>
         <w:t xml:space="preserve">: </w:t>
@@ -2664,14 +2703,27 @@
       <w:r>
         <w:t xml:space="preserve">Table </w:t>
       </w:r>
-      <w:fldSimple w:instr=" SEQ Table \* ARABIC ">
-        <w:r>
-          <w:rPr>
-            <w:noProof/>
-          </w:rPr>
-          <w:t>1</w:t>
-        </w:r>
-      </w:fldSimple>
+      <w:r>
+        <w:fldChar w:fldCharType="begin"/>
+      </w:r>
+      <w:r>
+        <w:instrText xml:space="preserve"> SEQ Table \* ARABIC </w:instrText>
+      </w:r>
+      <w:r>
+        <w:fldChar w:fldCharType="separate"/>
+      </w:r>
+      <w:r>
+        <w:rPr>
+          <w:noProof/>
+        </w:rPr>
+        <w:t>1</w:t>
+      </w:r>
+      <w:r>
+        <w:rPr>
+          <w:noProof/>
+        </w:rPr>
+        <w:fldChar w:fldCharType="end"/>
+      </w:r>
       <w:bookmarkEnd w:id="3"/>
       <w:r>
         <w:t>: Description of the variables</w:t>
@@ -3147,14 +3199,27 @@
       <w:r>
         <w:t xml:space="preserve">Figure </w:t>
       </w:r>
-      <w:fldSimple w:instr=" SEQ Figure \* ARABIC ">
-        <w:r>
-          <w:rPr>
-            <w:noProof/>
-          </w:rPr>
-          <w:t>4</w:t>
-        </w:r>
-      </w:fldSimple>
+      <w:r>
+        <w:fldChar w:fldCharType="begin"/>
+      </w:r>
+      <w:r>
+        <w:instrText xml:space="preserve"> SEQ Figure \* ARABIC </w:instrText>
+      </w:r>
+      <w:r>
+        <w:fldChar w:fldCharType="separate"/>
+      </w:r>
+      <w:r>
+        <w:rPr>
+          <w:noProof/>
+        </w:rPr>
+        <w:t>4</w:t>
+      </w:r>
+      <w:r>
+        <w:rPr>
+          <w:noProof/>
+        </w:rPr>
+        <w:fldChar w:fldCharType="end"/>
+      </w:r>
       <w:bookmarkEnd w:id="4"/>
       <w:r>
         <w:t>: Global navigation menu</w:t>
@@ -3238,14 +3303,27 @@
       <w:r>
         <w:t xml:space="preserve">Figure </w:t>
       </w:r>
-      <w:fldSimple w:instr=" SEQ Figure \* ARABIC ">
-        <w:r>
-          <w:rPr>
-            <w:noProof/>
-          </w:rPr>
-          <w:t>5</w:t>
-        </w:r>
-      </w:fldSimple>
+      <w:r>
+        <w:fldChar w:fldCharType="begin"/>
+      </w:r>
+      <w:r>
+        <w:instrText xml:space="preserve"> SEQ Figure \* ARABIC </w:instrText>
+      </w:r>
+      <w:r>
+        <w:fldChar w:fldCharType="separate"/>
+      </w:r>
+      <w:r>
+        <w:rPr>
+          <w:noProof/>
+        </w:rPr>
+        <w:t>5</w:t>
+      </w:r>
+      <w:r>
+        <w:rPr>
+          <w:noProof/>
+        </w:rPr>
+        <w:fldChar w:fldCharType="end"/>
+      </w:r>
       <w:bookmarkEnd w:id="5"/>
       <w:r>
         <w:t>: Expand global navigation menu</w:t>
@@ -3328,14 +3406,27 @@
       <w:r>
         <w:t xml:space="preserve">Figure </w:t>
       </w:r>
-      <w:fldSimple w:instr=" SEQ Figure \* ARABIC ">
-        <w:r>
-          <w:rPr>
-            <w:noProof/>
-          </w:rPr>
-          <w:t>6</w:t>
-        </w:r>
-      </w:fldSimple>
+      <w:r>
+        <w:fldChar w:fldCharType="begin"/>
+      </w:r>
+      <w:r>
+        <w:instrText xml:space="preserve"> SEQ Figure \* ARABIC </w:instrText>
+      </w:r>
+      <w:r>
+        <w:fldChar w:fldCharType="separate"/>
+      </w:r>
+      <w:r>
+        <w:rPr>
+          <w:noProof/>
+        </w:rPr>
+        <w:t>6</w:t>
+      </w:r>
+      <w:r>
+        <w:rPr>
+          <w:noProof/>
+        </w:rPr>
+        <w:fldChar w:fldCharType="end"/>
+      </w:r>
       <w:bookmarkEnd w:id="6"/>
       <w:r>
         <w:t>: Expanded global navigation menu</w:t>
@@ -5037,14 +5128,27 @@
         <w:lastRenderedPageBreak/>
         <w:t xml:space="preserve">Figure </w:t>
       </w:r>
-      <w:fldSimple w:instr=" SEQ Figure \* ARABIC ">
-        <w:r>
-          <w:rPr>
-            <w:noProof/>
-          </w:rPr>
-          <w:t>7</w:t>
-        </w:r>
-      </w:fldSimple>
+      <w:r>
+        <w:fldChar w:fldCharType="begin"/>
+      </w:r>
+      <w:r>
+        <w:instrText xml:space="preserve"> SEQ Figure \* ARABIC </w:instrText>
+      </w:r>
+      <w:r>
+        <w:fldChar w:fldCharType="separate"/>
+      </w:r>
+      <w:r>
+        <w:rPr>
+          <w:noProof/>
+        </w:rPr>
+        <w:t>7</w:t>
+      </w:r>
+      <w:r>
+        <w:rPr>
+          <w:noProof/>
+        </w:rPr>
+        <w:fldChar w:fldCharType="end"/>
+      </w:r>
       <w:bookmarkEnd w:id="7"/>
       <w:r>
         <w:t xml:space="preserve">: </w:t>
@@ -5249,14 +5353,27 @@
       <w:r>
         <w:t xml:space="preserve">Figure </w:t>
       </w:r>
-      <w:fldSimple w:instr=" SEQ Figure \* ARABIC ">
-        <w:r>
-          <w:rPr>
-            <w:noProof/>
-          </w:rPr>
-          <w:t>8</w:t>
-        </w:r>
-      </w:fldSimple>
+      <w:r>
+        <w:fldChar w:fldCharType="begin"/>
+      </w:r>
+      <w:r>
+        <w:instrText xml:space="preserve"> SEQ Figure \* ARABIC </w:instrText>
+      </w:r>
+      <w:r>
+        <w:fldChar w:fldCharType="separate"/>
+      </w:r>
+      <w:r>
+        <w:rPr>
+          <w:noProof/>
+        </w:rPr>
+        <w:t>8</w:t>
+      </w:r>
+      <w:r>
+        <w:rPr>
+          <w:noProof/>
+        </w:rPr>
+        <w:fldChar w:fldCharType="end"/>
+      </w:r>
       <w:bookmarkEnd w:id="9"/>
       <w:r>
         <w:t xml:space="preserve">: </w:t>
@@ -5542,14 +5659,27 @@
       <w:r>
         <w:t xml:space="preserve">Figure </w:t>
       </w:r>
-      <w:fldSimple w:instr=" SEQ Figure \* ARABIC ">
-        <w:r>
-          <w:rPr>
-            <w:noProof/>
-          </w:rPr>
-          <w:t>9</w:t>
-        </w:r>
-      </w:fldSimple>
+      <w:r>
+        <w:fldChar w:fldCharType="begin"/>
+      </w:r>
+      <w:r>
+        <w:instrText xml:space="preserve"> SEQ Figure \* ARABIC </w:instrText>
+      </w:r>
+      <w:r>
+        <w:fldChar w:fldCharType="separate"/>
+      </w:r>
+      <w:r>
+        <w:rPr>
+          <w:noProof/>
+        </w:rPr>
+        <w:t>9</w:t>
+      </w:r>
+      <w:r>
+        <w:rPr>
+          <w:noProof/>
+        </w:rPr>
+        <w:fldChar w:fldCharType="end"/>
+      </w:r>
       <w:bookmarkEnd w:id="11"/>
       <w:r>
         <w:t>: Global navigation menu in my VM of Canvas</w:t>
@@ -6174,14 +6304,27 @@
       <w:r>
         <w:t xml:space="preserve">Figure </w:t>
       </w:r>
-      <w:fldSimple w:instr=" SEQ Figure \* ARABIC ">
-        <w:r>
-          <w:rPr>
-            <w:noProof/>
-          </w:rPr>
-          <w:t>10</w:t>
-        </w:r>
-      </w:fldSimple>
+      <w:r>
+        <w:fldChar w:fldCharType="begin"/>
+      </w:r>
+      <w:r>
+        <w:instrText xml:space="preserve"> SEQ Figure \* ARABIC </w:instrText>
+      </w:r>
+      <w:r>
+        <w:fldChar w:fldCharType="separate"/>
+      </w:r>
+      <w:r>
+        <w:rPr>
+          <w:noProof/>
+        </w:rPr>
+        <w:t>10</w:t>
+      </w:r>
+      <w:r>
+        <w:rPr>
+          <w:noProof/>
+        </w:rPr>
+        <w:fldChar w:fldCharType="end"/>
+      </w:r>
       <w:bookmarkEnd w:id="12"/>
       <w:r>
         <w:t xml:space="preserve">: </w:t>
@@ -6276,14 +6419,27 @@
       <w:r>
         <w:t xml:space="preserve">Figure </w:t>
       </w:r>
-      <w:fldSimple w:instr=" SEQ Figure \* ARABIC ">
-        <w:r>
-          <w:rPr>
-            <w:noProof/>
-          </w:rPr>
-          <w:t>11</w:t>
-        </w:r>
-      </w:fldSimple>
+      <w:r>
+        <w:fldChar w:fldCharType="begin"/>
+      </w:r>
+      <w:r>
+        <w:instrText xml:space="preserve"> SEQ Figure \* ARABIC </w:instrText>
+      </w:r>
+      <w:r>
+        <w:fldChar w:fldCharType="separate"/>
+      </w:r>
+      <w:r>
+        <w:rPr>
+          <w:noProof/>
+        </w:rPr>
+        <w:t>11</w:t>
+      </w:r>
+      <w:r>
+        <w:rPr>
+          <w:noProof/>
+        </w:rPr>
+        <w:fldChar w:fldCharType="end"/>
+      </w:r>
       <w:bookmarkEnd w:id="14"/>
       <w:r>
         <w:t>: After adding button</w:t>
@@ -6434,14 +6590,27 @@
       <w:r>
         <w:t xml:space="preserve">Figure </w:t>
       </w:r>
-      <w:fldSimple w:instr=" SEQ Figure \* ARABIC ">
-        <w:r>
-          <w:rPr>
-            <w:noProof/>
-          </w:rPr>
-          <w:t>12</w:t>
-        </w:r>
-      </w:fldSimple>
+      <w:r>
+        <w:fldChar w:fldCharType="begin"/>
+      </w:r>
+      <w:r>
+        <w:instrText xml:space="preserve"> SEQ Figure \* ARABIC </w:instrText>
+      </w:r>
+      <w:r>
+        <w:fldChar w:fldCharType="separate"/>
+      </w:r>
+      <w:r>
+        <w:rPr>
+          <w:noProof/>
+        </w:rPr>
+        <w:t>12</w:t>
+      </w:r>
+      <w:r>
+        <w:rPr>
+          <w:noProof/>
+        </w:rPr>
+        <w:fldChar w:fldCharType="end"/>
+      </w:r>
       <w:bookmarkEnd w:id="15"/>
       <w:r>
         <w:t xml:space="preserve">: New </w:t>
@@ -6746,14 +6915,27 @@
       <w:r>
         <w:t xml:space="preserve">Figure </w:t>
       </w:r>
-      <w:fldSimple w:instr=" SEQ Figure \* ARABIC ">
-        <w:r>
-          <w:rPr>
-            <w:noProof/>
-          </w:rPr>
-          <w:t>13</w:t>
-        </w:r>
-      </w:fldSimple>
+      <w:r>
+        <w:fldChar w:fldCharType="begin"/>
+      </w:r>
+      <w:r>
+        <w:instrText xml:space="preserve"> SEQ Figure \* ARABIC </w:instrText>
+      </w:r>
+      <w:r>
+        <w:fldChar w:fldCharType="separate"/>
+      </w:r>
+      <w:r>
+        <w:rPr>
+          <w:noProof/>
+        </w:rPr>
+        <w:t>13</w:t>
+      </w:r>
+      <w:r>
+        <w:rPr>
+          <w:noProof/>
+        </w:rPr>
+        <w:fldChar w:fldCharType="end"/>
+      </w:r>
       <w:bookmarkEnd w:id="16"/>
       <w:r>
         <w:t>: Switching from English to Swedish and back to English</w:t>
@@ -8502,14 +8684,27 @@
       <w:r>
         <w:t xml:space="preserve">Figure </w:t>
       </w:r>
-      <w:fldSimple w:instr=" SEQ Figure \* ARABIC ">
-        <w:r>
-          <w:rPr>
-            <w:noProof/>
-          </w:rPr>
-          <w:t>14</w:t>
-        </w:r>
-      </w:fldSimple>
+      <w:r>
+        <w:fldChar w:fldCharType="begin"/>
+      </w:r>
+      <w:r>
+        <w:instrText xml:space="preserve"> SEQ Figure \* ARABIC </w:instrText>
+      </w:r>
+      <w:r>
+        <w:fldChar w:fldCharType="separate"/>
+      </w:r>
+      <w:r>
+        <w:rPr>
+          <w:noProof/>
+        </w:rPr>
+        <w:t>14</w:t>
+      </w:r>
+      <w:r>
+        <w:rPr>
+          <w:noProof/>
+        </w:rPr>
+        <w:fldChar w:fldCharType="end"/>
+      </w:r>
       <w:bookmarkEnd w:id="17"/>
       <w:r>
         <w:t>: Code to handle the semantics</w:t>
@@ -8547,10 +8742,7 @@
         <w:fldChar w:fldCharType="begin"/>
       </w:r>
       <w:r>
-        <w:instrText xml:space="preserve"> REF _Ref52418719 \h </w:instrText>
-      </w:r>
-      <w:r>
-        <w:instrText xml:space="preserve"> \* MERGEFORMAT </w:instrText>
+        <w:instrText xml:space="preserve"> REF _Ref52418719 \h  \* MERGEFORMAT </w:instrText>
       </w:r>
       <w:r>
         <w:fldChar w:fldCharType="separate"/>
@@ -10599,14 +10791,27 @@
         <w:lastRenderedPageBreak/>
         <w:t xml:space="preserve">Figure </w:t>
       </w:r>
-      <w:fldSimple w:instr=" SEQ Figure \* ARABIC ">
-        <w:r>
-          <w:rPr>
-            <w:noProof/>
-          </w:rPr>
-          <w:t>15</w:t>
-        </w:r>
-      </w:fldSimple>
+      <w:r>
+        <w:fldChar w:fldCharType="begin"/>
+      </w:r>
+      <w:r>
+        <w:instrText xml:space="preserve"> SEQ Figure \* ARABIC </w:instrText>
+      </w:r>
+      <w:r>
+        <w:fldChar w:fldCharType="separate"/>
+      </w:r>
+      <w:r>
+        <w:rPr>
+          <w:noProof/>
+        </w:rPr>
+        <w:t>15</w:t>
+      </w:r>
+      <w:r>
+        <w:rPr>
+          <w:noProof/>
+        </w:rPr>
+        <w:fldChar w:fldCharType="end"/>
+      </w:r>
       <w:bookmarkEnd w:id="18"/>
       <w:r>
         <w:t>: HTML for mixed English and Swedish text</w:t>
@@ -10689,14 +10894,27 @@
       <w:r>
         <w:t xml:space="preserve">Figure </w:t>
       </w:r>
-      <w:fldSimple w:instr=" SEQ Figure \* ARABIC ">
-        <w:r>
-          <w:rPr>
-            <w:noProof/>
-          </w:rPr>
-          <w:t>16</w:t>
-        </w:r>
-      </w:fldSimple>
+      <w:r>
+        <w:fldChar w:fldCharType="begin"/>
+      </w:r>
+      <w:r>
+        <w:instrText xml:space="preserve"> SEQ Figure \* ARABIC </w:instrText>
+      </w:r>
+      <w:r>
+        <w:fldChar w:fldCharType="separate"/>
+      </w:r>
+      <w:r>
+        <w:rPr>
+          <w:noProof/>
+        </w:rPr>
+        <w:t>16</w:t>
+      </w:r>
+      <w:r>
+        <w:rPr>
+          <w:noProof/>
+        </w:rPr>
+        <w:fldChar w:fldCharType="end"/>
+      </w:r>
       <w:bookmarkEnd w:id="19"/>
       <w:r>
         <w:t>: Example of a mixed content page</w:t>
@@ -10778,14 +10996,27 @@
       <w:r>
         <w:t xml:space="preserve">Figure </w:t>
       </w:r>
-      <w:fldSimple w:instr=" SEQ Figure \* ARABIC ">
-        <w:r>
-          <w:rPr>
-            <w:noProof/>
-          </w:rPr>
-          <w:t>17</w:t>
-        </w:r>
-      </w:fldSimple>
+      <w:r>
+        <w:fldChar w:fldCharType="begin"/>
+      </w:r>
+      <w:r>
+        <w:instrText xml:space="preserve"> SEQ Figure \* ARABIC </w:instrText>
+      </w:r>
+      <w:r>
+        <w:fldChar w:fldCharType="separate"/>
+      </w:r>
+      <w:r>
+        <w:rPr>
+          <w:noProof/>
+        </w:rPr>
+        <w:t>17</w:t>
+      </w:r>
+      <w:r>
+        <w:rPr>
+          <w:noProof/>
+        </w:rPr>
+        <w:fldChar w:fldCharType="end"/>
+      </w:r>
       <w:r>
         <w:t>: Contents when selecting the Swedish tab</w:t>
       </w:r>
@@ -10993,14 +11224,27 @@
       <w:r>
         <w:t xml:space="preserve">Figure </w:t>
       </w:r>
-      <w:fldSimple w:instr=" SEQ Figure \* ARABIC ">
-        <w:r>
-          <w:rPr>
-            <w:noProof/>
-          </w:rPr>
-          <w:t>18</w:t>
-        </w:r>
-      </w:fldSimple>
+      <w:r>
+        <w:fldChar w:fldCharType="begin"/>
+      </w:r>
+      <w:r>
+        <w:instrText xml:space="preserve"> SEQ Figure \* ARABIC </w:instrText>
+      </w:r>
+      <w:r>
+        <w:fldChar w:fldCharType="separate"/>
+      </w:r>
+      <w:r>
+        <w:rPr>
+          <w:noProof/>
+        </w:rPr>
+        <w:t>18</w:t>
+      </w:r>
+      <w:r>
+        <w:rPr>
+          <w:noProof/>
+        </w:rPr>
+        <w:fldChar w:fldCharType="end"/>
+      </w:r>
       <w:bookmarkEnd w:id="20"/>
       <w:r>
         <w:t>: English first</w:t>
@@ -11127,14 +11371,27 @@
       <w:r>
         <w:t xml:space="preserve">Figure </w:t>
       </w:r>
-      <w:fldSimple w:instr=" SEQ Figure \* ARABIC ">
-        <w:r>
-          <w:rPr>
-            <w:noProof/>
-          </w:rPr>
-          <w:t>19</w:t>
-        </w:r>
-      </w:fldSimple>
+      <w:r>
+        <w:fldChar w:fldCharType="begin"/>
+      </w:r>
+      <w:r>
+        <w:instrText xml:space="preserve"> SEQ Figure \* ARABIC </w:instrText>
+      </w:r>
+      <w:r>
+        <w:fldChar w:fldCharType="separate"/>
+      </w:r>
+      <w:r>
+        <w:rPr>
+          <w:noProof/>
+        </w:rPr>
+        <w:t>19</w:t>
+      </w:r>
+      <w:r>
+        <w:rPr>
+          <w:noProof/>
+        </w:rPr>
+        <w:fldChar w:fldCharType="end"/>
+      </w:r>
       <w:bookmarkEnd w:id="21"/>
       <w:r>
         <w:t>: Swedish first</w:t>
@@ -11219,14 +11476,27 @@
       <w:r>
         <w:t xml:space="preserve">Figure </w:t>
       </w:r>
-      <w:fldSimple w:instr=" SEQ Figure \* ARABIC ">
-        <w:r>
-          <w:rPr>
-            <w:noProof/>
-          </w:rPr>
-          <w:t>20</w:t>
-        </w:r>
-      </w:fldSimple>
+      <w:r>
+        <w:fldChar w:fldCharType="begin"/>
+      </w:r>
+      <w:r>
+        <w:instrText xml:space="preserve"> SEQ Figure \* ARABIC </w:instrText>
+      </w:r>
+      <w:r>
+        <w:fldChar w:fldCharType="separate"/>
+      </w:r>
+      <w:r>
+        <w:rPr>
+          <w:noProof/>
+        </w:rPr>
+        <w:t>20</w:t>
+      </w:r>
+      <w:r>
+        <w:rPr>
+          <w:noProof/>
+        </w:rPr>
+        <w:fldChar w:fldCharType="end"/>
+      </w:r>
       <w:bookmarkEnd w:id="22"/>
       <w:r>
         <w:t>: Swedish first - shows the Swedish text tab contents first</w:t>
@@ -11388,14 +11658,27 @@
       <w:r>
         <w:t xml:space="preserve">Figure </w:t>
       </w:r>
-      <w:fldSimple w:instr=" SEQ Figure \* ARABIC ">
-        <w:r>
-          <w:rPr>
-            <w:noProof/>
-          </w:rPr>
-          <w:t>21</w:t>
-        </w:r>
-      </w:fldSimple>
+      <w:r>
+        <w:fldChar w:fldCharType="begin"/>
+      </w:r>
+      <w:r>
+        <w:instrText xml:space="preserve"> SEQ Figure \* ARABIC </w:instrText>
+      </w:r>
+      <w:r>
+        <w:fldChar w:fldCharType="separate"/>
+      </w:r>
+      <w:r>
+        <w:rPr>
+          <w:noProof/>
+        </w:rPr>
+        <w:t>21</w:t>
+      </w:r>
+      <w:r>
+        <w:rPr>
+          <w:noProof/>
+        </w:rPr>
+        <w:fldChar w:fldCharType="end"/>
+      </w:r>
       <w:bookmarkEnd w:id="23"/>
       <w:r>
         <w:t xml:space="preserve">: Warning regarding using </w:t>
@@ -11540,14 +11823,27 @@
       <w:r>
         <w:t xml:space="preserve">Figure </w:t>
       </w:r>
-      <w:fldSimple w:instr=" SEQ Figure \* ARABIC ">
-        <w:r>
-          <w:rPr>
-            <w:noProof/>
-          </w:rPr>
-          <w:t>22</w:t>
-        </w:r>
-      </w:fldSimple>
+      <w:r>
+        <w:fldChar w:fldCharType="begin"/>
+      </w:r>
+      <w:r>
+        <w:instrText xml:space="preserve"> SEQ Figure \* ARABIC </w:instrText>
+      </w:r>
+      <w:r>
+        <w:fldChar w:fldCharType="separate"/>
+      </w:r>
+      <w:r>
+        <w:rPr>
+          <w:noProof/>
+        </w:rPr>
+        <w:t>22</w:t>
+      </w:r>
+      <w:r>
+        <w:rPr>
+          <w:noProof/>
+        </w:rPr>
+        <w:fldChar w:fldCharType="end"/>
+      </w:r>
       <w:bookmarkEnd w:id="24"/>
       <w:r>
         <w:t>: Warning text as text</w:t>
@@ -11573,10 +11869,7 @@
       </w:r>
       <w:proofErr w:type="spellStart"/>
       <w:r>
-        <w:t>the</w:t>
-      </w:r>
-      <w:r>
-        <w:t>_initialActive</w:t>
+        <w:t>the_initialActive</w:t>
       </w:r>
       <w:proofErr w:type="spellEnd"/>
       <w:r>
@@ -12019,14 +12312,27 @@
         <w:lastRenderedPageBreak/>
         <w:t xml:space="preserve">Figure </w:t>
       </w:r>
-      <w:fldSimple w:instr=" SEQ Figure \* ARABIC ">
-        <w:r>
-          <w:rPr>
-            <w:noProof/>
-          </w:rPr>
-          <w:t>23</w:t>
-        </w:r>
-      </w:fldSimple>
+      <w:r>
+        <w:fldChar w:fldCharType="begin"/>
+      </w:r>
+      <w:r>
+        <w:instrText xml:space="preserve"> SEQ Figure \* ARABIC </w:instrText>
+      </w:r>
+      <w:r>
+        <w:fldChar w:fldCharType="separate"/>
+      </w:r>
+      <w:r>
+        <w:rPr>
+          <w:noProof/>
+        </w:rPr>
+        <w:t>23</w:t>
+      </w:r>
+      <w:r>
+        <w:rPr>
+          <w:noProof/>
+        </w:rPr>
+        <w:fldChar w:fldCharType="end"/>
+      </w:r>
       <w:r>
         <w:t xml:space="preserve">: </w:t>
       </w:r>
@@ -12223,14 +12529,27 @@
       <w:r>
         <w:t xml:space="preserve">Figure </w:t>
       </w:r>
-      <w:fldSimple w:instr=" SEQ Figure \* ARABIC ">
-        <w:r>
-          <w:rPr>
-            <w:noProof/>
-          </w:rPr>
-          <w:t>24</w:t>
-        </w:r>
-      </w:fldSimple>
+      <w:r>
+        <w:fldChar w:fldCharType="begin"/>
+      </w:r>
+      <w:r>
+        <w:instrText xml:space="preserve"> SEQ Figure \* ARABIC </w:instrText>
+      </w:r>
+      <w:r>
+        <w:fldChar w:fldCharType="separate"/>
+      </w:r>
+      <w:r>
+        <w:rPr>
+          <w:noProof/>
+        </w:rPr>
+        <w:t>24</w:t>
+      </w:r>
+      <w:r>
+        <w:rPr>
+          <w:noProof/>
+        </w:rPr>
+        <w:fldChar w:fldCharType="end"/>
+      </w:r>
       <w:bookmarkEnd w:id="25"/>
       <w:r>
         <w:t>: Forcing an initial tab to be active by adding a class</w:t>
@@ -12313,14 +12632,27 @@
       <w:r>
         <w:t xml:space="preserve">Figure </w:t>
       </w:r>
-      <w:fldSimple w:instr=" SEQ Figure \* ARABIC ">
-        <w:r>
-          <w:rPr>
-            <w:noProof/>
-          </w:rPr>
-          <w:t>25</w:t>
-        </w:r>
-      </w:fldSimple>
+      <w:r>
+        <w:fldChar w:fldCharType="begin"/>
+      </w:r>
+      <w:r>
+        <w:instrText xml:space="preserve"> SEQ Figure \* ARABIC </w:instrText>
+      </w:r>
+      <w:r>
+        <w:fldChar w:fldCharType="separate"/>
+      </w:r>
+      <w:r>
+        <w:rPr>
+          <w:noProof/>
+        </w:rPr>
+        <w:t>25</w:t>
+      </w:r>
+      <w:r>
+        <w:rPr>
+          <w:noProof/>
+        </w:rPr>
+        <w:fldChar w:fldCharType="end"/>
+      </w:r>
       <w:bookmarkEnd w:id="26"/>
       <w:r>
         <w:t>: Result after adding the class</w:t>
@@ -14043,17 +14375,33 @@
         <w:lastRenderedPageBreak/>
         <w:t xml:space="preserve">Figure </w:t>
       </w:r>
-      <w:fldSimple w:instr=" SEQ Figure \* ARABIC ">
-        <w:r>
-          <w:rPr>
-            <w:noProof/>
-          </w:rPr>
-          <w:t>26</w:t>
-        </w:r>
-      </w:fldSimple>
+      <w:r>
+        <w:fldChar w:fldCharType="begin"/>
+      </w:r>
+      <w:r>
+        <w:instrText xml:space="preserve"> SEQ Figure \* ARABIC </w:instrText>
+      </w:r>
+      <w:r>
+        <w:fldChar w:fldCharType="separate"/>
+      </w:r>
+      <w:r>
+        <w:rPr>
+          <w:noProof/>
+        </w:rPr>
+        <w:t>26</w:t>
+      </w:r>
+      <w:r>
+        <w:rPr>
+          <w:noProof/>
+        </w:rPr>
+        <w:fldChar w:fldCharType="end"/>
+      </w:r>
       <w:bookmarkEnd w:id="27"/>
       <w:r>
-        <w:t>: Latest version of xx</w:t>
+        <w:t xml:space="preserve">: Latest version of </w:t>
+      </w:r>
+      <w:r>
+        <w:t>add_language_global_nav_item.js</w:t>
       </w:r>
     </w:p>
     <w:tbl>
@@ -14132,14 +14480,30 @@
       <w:r>
         <w:t xml:space="preserve">Figure </w:t>
       </w:r>
-      <w:fldSimple w:instr=" SEQ Figure \* ARABIC ">
-        <w:r>
-          <w:rPr>
-            <w:noProof/>
-          </w:rPr>
-          <w:t>27</w:t>
-        </w:r>
-      </w:fldSimple>
+      <w:r>
+        <w:fldChar w:fldCharType="begin"/>
+      </w:r>
+      <w:r>
+        <w:instrText xml:space="preserve"> SEQ Figure \* ARA</w:instrText>
+      </w:r>
+      <w:r>
+        <w:instrText xml:space="preserve">BIC </w:instrText>
+      </w:r>
+      <w:r>
+        <w:fldChar w:fldCharType="separate"/>
+      </w:r>
+      <w:r>
+        <w:rPr>
+          <w:noProof/>
+        </w:rPr>
+        <w:t>27</w:t>
+      </w:r>
+      <w:r>
+        <w:rPr>
+          <w:noProof/>
+        </w:rPr>
+        <w:fldChar w:fldCharType="end"/>
+      </w:r>
       <w:bookmarkEnd w:id="28"/>
       <w:r>
         <w:t>: Page and console output</w:t>
@@ -14197,13 +14561,8 @@
         <w:t>)</w:t>
       </w:r>
       <w:r>
-        <w:t xml:space="preserve"> function ran before the tabs were configured.</w:t>
-      </w:r>
-      <w:r>
-        <w:t xml:space="preserve"> I tried waiting for different things to be ready within the div, but did not find anything that told me when it was possible to click on the tabs.</w:t>
-      </w:r>
-      <w:bookmarkStart w:id="29" w:name="_GoBack"/>
-      <w:bookmarkEnd w:id="29"/>
+        <w:t xml:space="preserve"> function ran before the tabs were configured. I tried waiting for different things to be ready within the div, but did not find anything that told me when it was possible to click on the tabs.</w:t>
+      </w:r>
     </w:p>
     <w:tbl>
       <w:tblPr>
@@ -14277,7 +14636,211 @@
       <w:pPr>
         <w:pStyle w:val="Caption"/>
       </w:pPr>
-      <w:bookmarkStart w:id="30" w:name="_Ref52458635"/>
+      <w:bookmarkStart w:id="29" w:name="_Ref52458635"/>
+      <w:r>
+        <w:t xml:space="preserve">Figure </w:t>
+      </w:r>
+      <w:r>
+        <w:fldChar w:fldCharType="begin"/>
+      </w:r>
+      <w:r>
+        <w:instrText xml:space="preserve"> SEQ Figure \* ARABIC </w:instrText>
+      </w:r>
+      <w:r>
+        <w:fldChar w:fldCharType="separate"/>
+      </w:r>
+      <w:r>
+        <w:rPr>
+          <w:noProof/>
+        </w:rPr>
+        <w:t>28</w:t>
+      </w:r>
+      <w:r>
+        <w:rPr>
+          <w:noProof/>
+        </w:rPr>
+        <w:fldChar w:fldCharType="end"/>
+      </w:r>
+      <w:bookmarkEnd w:id="29"/>
+      <w:r>
+        <w:t>: Zooming in on console output</w:t>
+      </w:r>
+    </w:p>
+    <w:p>
+      <w:r>
+        <w:br w:type="page"/>
+      </w:r>
+    </w:p>
+    <w:p>
+      <w:pPr>
+        <w:pStyle w:val="Heading1"/>
+      </w:pPr>
+      <w:bookmarkStart w:id="30" w:name="_GoBack"/>
+      <w:bookmarkEnd w:id="30"/>
+      <w:r>
+        <w:lastRenderedPageBreak/>
+        <w:t>Multiple panes of material in English and Swedish on a page</w:t>
+      </w:r>
+    </w:p>
+    <w:p>
+      <w:pPr>
+        <w:pStyle w:val="BodyText"/>
+      </w:pPr>
+      <w:r>
+        <w:t xml:space="preserve">Because of the iteration over the matches (shown in the code in </w:t>
+      </w:r>
+      <w:r>
+        <w:fldChar w:fldCharType="begin"/>
+      </w:r>
+      <w:r>
+        <w:instrText xml:space="preserve"> REF _Ref52458614 \h </w:instrText>
+      </w:r>
+      <w:r>
+        <w:fldChar w:fldCharType="separate"/>
+      </w:r>
+      <w:r>
+        <w:t xml:space="preserve">Figure </w:t>
+      </w:r>
+      <w:r>
+        <w:rPr>
+          <w:noProof/>
+        </w:rPr>
+        <w:t>26</w:t>
+      </w:r>
+      <w:r>
+        <w:fldChar w:fldCharType="end"/>
+      </w:r>
+      <w:r>
+        <w:t>) it can handle two panes in Swedish (</w:t>
+      </w:r>
+      <w:r>
+        <w:fldChar w:fldCharType="begin"/>
+      </w:r>
+      <w:r>
+        <w:instrText xml:space="preserve"> REF _Ref52459592 \h </w:instrText>
+      </w:r>
+      <w:r>
+        <w:fldChar w:fldCharType="separate"/>
+      </w:r>
+      <w:r>
+        <w:t xml:space="preserve">Figure </w:t>
+      </w:r>
+      <w:r>
+        <w:rPr>
+          <w:noProof/>
+        </w:rPr>
+        <w:t>29</w:t>
+      </w:r>
+      <w:r>
+        <w:fldChar w:fldCharType="end"/>
+      </w:r>
+      <w:r>
+        <w:t>) or English (</w:t>
+      </w:r>
+      <w:r>
+        <w:fldChar w:fldCharType="begin"/>
+      </w:r>
+      <w:r>
+        <w:instrText xml:space="preserve"> REF _Ref52459597 \h </w:instrText>
+      </w:r>
+      <w:r>
+        <w:fldChar w:fldCharType="separate"/>
+      </w:r>
+      <w:r>
+        <w:t xml:space="preserve">Figure </w:t>
+      </w:r>
+      <w:r>
+        <w:rPr>
+          <w:noProof/>
+        </w:rPr>
+        <w:t>30</w:t>
+      </w:r>
+      <w:r>
+        <w:fldChar w:fldCharType="end"/>
+      </w:r>
+      <w:r>
+        <w:t>).</w:t>
+      </w:r>
+    </w:p>
+    <w:p>
+      <w:pPr>
+        <w:pStyle w:val="Caption"/>
+        <w:keepNext/>
+      </w:pPr>
+    </w:p>
+    <w:tbl>
+      <w:tblPr>
+        <w:tblStyle w:val="TableGrid"/>
+        <w:tblW w:w="0" w:type="auto"/>
+        <w:tblLook w:val="04A0" w:firstRow="1" w:lastRow="0" w:firstColumn="1" w:lastColumn="0" w:noHBand="0" w:noVBand="1"/>
+      </w:tblPr>
+      <w:tblGrid>
+        <w:gridCol w:w="9289"/>
+      </w:tblGrid>
+      <w:tr>
+        <w:tc>
+          <w:tcPr>
+            <w:tcW w:w="9289" w:type="dxa"/>
+          </w:tcPr>
+          <w:p>
+            <w:pPr>
+              <w:keepNext/>
+            </w:pPr>
+            <w:r>
+              <w:rPr>
+                <w:noProof/>
+              </w:rPr>
+              <w:drawing>
+                <wp:inline distT="0" distB="0" distL="0" distR="0" wp14:anchorId="23659759" wp14:editId="0B6BF200">
+                  <wp:extent cx="5761355" cy="5653405"/>
+                  <wp:effectExtent l="0" t="0" r="0" b="4445"/>
+                  <wp:docPr id="9" name="Picture 9"/>
+                  <wp:cNvGraphicFramePr>
+                    <a:graphicFrameLocks xmlns:a="http://schemas.openxmlformats.org/drawingml/2006/main" noChangeAspect="1"/>
+                  </wp:cNvGraphicFramePr>
+                  <a:graphic xmlns:a="http://schemas.openxmlformats.org/drawingml/2006/main">
+                    <a:graphicData uri="http://schemas.openxmlformats.org/drawingml/2006/picture">
+                      <pic:pic xmlns:pic="http://schemas.openxmlformats.org/drawingml/2006/picture">
+                        <pic:nvPicPr>
+                          <pic:cNvPr id="0" name="two-sections-sv-Screenshot_20201001_153939.png"/>
+                          <pic:cNvPicPr/>
+                        </pic:nvPicPr>
+                        <pic:blipFill>
+                          <a:blip r:embed="rId32" cstate="print">
+                            <a:extLst>
+                              <a:ext uri="{28A0092B-C50C-407E-A947-70E740481C1C}">
+                                <a14:useLocalDpi xmlns:a14="http://schemas.microsoft.com/office/drawing/2010/main" val="0"/>
+                              </a:ext>
+                            </a:extLst>
+                          </a:blip>
+                          <a:stretch>
+                            <a:fillRect/>
+                          </a:stretch>
+                        </pic:blipFill>
+                        <pic:spPr>
+                          <a:xfrm>
+                            <a:off x="0" y="0"/>
+                            <a:ext cx="5761355" cy="5653405"/>
+                          </a:xfrm>
+                          <a:prstGeom prst="rect">
+                            <a:avLst/>
+                          </a:prstGeom>
+                        </pic:spPr>
+                      </pic:pic>
+                    </a:graphicData>
+                  </a:graphic>
+                </wp:inline>
+              </w:drawing>
+            </w:r>
+          </w:p>
+        </w:tc>
+      </w:tr>
+    </w:tbl>
+    <w:p>
+      <w:pPr>
+        <w:pStyle w:val="Caption"/>
+      </w:pPr>
+      <w:bookmarkStart w:id="31" w:name="_Ref52459592"/>
       <w:r>
         <w:t xml:space="preserve">Figure </w:t>
       </w:r>
@@ -14286,18 +14849,117 @@
           <w:rPr>
             <w:noProof/>
           </w:rPr>
-          <w:t>28</w:t>
+          <w:t>29</w:t>
         </w:r>
       </w:fldSimple>
-      <w:bookmarkEnd w:id="30"/>
-      <w:r>
-        <w:t>: Zooming in on console output</w:t>
+      <w:bookmarkEnd w:id="31"/>
+      <w:r>
+        <w:t>: Two panes in Swed</w:t>
+      </w:r>
+      <w:r>
+        <w:t>i</w:t>
+      </w:r>
+      <w:r>
+        <w:t>s</w:t>
+      </w:r>
+      <w:r>
+        <w:t>h</w:t>
+      </w:r>
+    </w:p>
+    <w:tbl>
+      <w:tblPr>
+        <w:tblStyle w:val="TableGrid"/>
+        <w:tblW w:w="0" w:type="auto"/>
+        <w:tblLook w:val="04A0" w:firstRow="1" w:lastRow="0" w:firstColumn="1" w:lastColumn="0" w:noHBand="0" w:noVBand="1"/>
+      </w:tblPr>
+      <w:tblGrid>
+        <w:gridCol w:w="9289"/>
+      </w:tblGrid>
+      <w:tr>
+        <w:tc>
+          <w:tcPr>
+            <w:tcW w:w="9289" w:type="dxa"/>
+          </w:tcPr>
+          <w:p>
+            <w:pPr>
+              <w:keepNext/>
+            </w:pPr>
+            <w:r>
+              <w:rPr>
+                <w:noProof/>
+              </w:rPr>
+              <w:lastRenderedPageBreak/>
+              <w:drawing>
+                <wp:inline distT="0" distB="0" distL="0" distR="0" wp14:anchorId="472F941C" wp14:editId="0751D329">
+                  <wp:extent cx="5761355" cy="5547995"/>
+                  <wp:effectExtent l="0" t="0" r="0" b="0"/>
+                  <wp:docPr id="10" name="Picture 10"/>
+                  <wp:cNvGraphicFramePr>
+                    <a:graphicFrameLocks xmlns:a="http://schemas.openxmlformats.org/drawingml/2006/main" noChangeAspect="1"/>
+                  </wp:cNvGraphicFramePr>
+                  <a:graphic xmlns:a="http://schemas.openxmlformats.org/drawingml/2006/main">
+                    <a:graphicData uri="http://schemas.openxmlformats.org/drawingml/2006/picture">
+                      <pic:pic xmlns:pic="http://schemas.openxmlformats.org/drawingml/2006/picture">
+                        <pic:nvPicPr>
+                          <pic:cNvPr id="0" name="two-sections-en-Screenshot_20201001_154011.png"/>
+                          <pic:cNvPicPr/>
+                        </pic:nvPicPr>
+                        <pic:blipFill>
+                          <a:blip r:embed="rId33" cstate="print">
+                            <a:extLst>
+                              <a:ext uri="{28A0092B-C50C-407E-A947-70E740481C1C}">
+                                <a14:useLocalDpi xmlns:a14="http://schemas.microsoft.com/office/drawing/2010/main" val="0"/>
+                              </a:ext>
+                            </a:extLst>
+                          </a:blip>
+                          <a:stretch>
+                            <a:fillRect/>
+                          </a:stretch>
+                        </pic:blipFill>
+                        <pic:spPr>
+                          <a:xfrm>
+                            <a:off x="0" y="0"/>
+                            <a:ext cx="5761355" cy="5547995"/>
+                          </a:xfrm>
+                          <a:prstGeom prst="rect">
+                            <a:avLst/>
+                          </a:prstGeom>
+                        </pic:spPr>
+                      </pic:pic>
+                    </a:graphicData>
+                  </a:graphic>
+                </wp:inline>
+              </w:drawing>
+            </w:r>
+          </w:p>
+        </w:tc>
+      </w:tr>
+    </w:tbl>
+    <w:p>
+      <w:pPr>
+        <w:pStyle w:val="Caption"/>
+      </w:pPr>
+      <w:bookmarkStart w:id="32" w:name="_Ref52459597"/>
+      <w:r>
+        <w:t xml:space="preserve">Figure </w:t>
+      </w:r>
+      <w:fldSimple w:instr=" SEQ Figure \* ARABIC ">
+        <w:r>
+          <w:rPr>
+            <w:noProof/>
+          </w:rPr>
+          <w:t>30</w:t>
+        </w:r>
+      </w:fldSimple>
+      <w:bookmarkEnd w:id="32"/>
+      <w:r>
+        <w:t>: Two panes in English</w:t>
       </w:r>
     </w:p>
     <w:p/>
     <w:sectPr>
-      <w:headerReference w:type="default" r:id="rId32"/>
-      <w:footerReference w:type="default" r:id="rId33"/>
+      <w:headerReference w:type="default" r:id="rId34"/>
+      <w:footerReference w:type="default" r:id="rId35"/>
       <w:footnotePr>
         <w:numFmt w:val="chicago"/>
         <w:numRestart w:val="eachPage"/>
@@ -14370,7 +15032,7 @@
           <w:rPr>
             <w:noProof/>
           </w:rPr>
-          <w:t>27</w:t>
+          <w:t>29</w:t>
         </w:r>
         <w:r>
           <w:rPr>
@@ -17284,7 +17946,7 @@
   <a:extraClrSchemeLst/>
   <a:extLst>
     <a:ext uri="{05A4C25C-085E-4340-85A3-A5531E510DB2}">
-      <thm15:themeFamily xmlns:thm15="http://schemas.microsoft.com/office/thememl/2012/main" xmlns="" name="Office Theme" id="{62F939B6-93AF-4DB8-9C6B-D6C7DFDC589F}" vid="{4A3C46E8-61CC-4603-A589-7422A47A8E4A}"/>
+      <thm15:themeFamily xmlns="" xmlns:thm15="http://schemas.microsoft.com/office/thememl/2012/main" name="Office Theme" id="{62F939B6-93AF-4DB8-9C6B-D6C7DFDC589F}" vid="{4A3C46E8-61CC-4603-A589-7422A47A8E4A}"/>
     </a:ext>
   </a:extLst>
 </a:theme>
@@ -17295,7 +17957,7 @@
 </file>
 
 <file path=customXml/itemProps1.xml><?xml version="1.0" encoding="utf-8"?>
-<ds:datastoreItem xmlns:ds="http://schemas.openxmlformats.org/officeDocument/2006/customXml" ds:itemID="{54715605-1CCB-4C98-8173-AAF3E990CF9A}">
+<ds:datastoreItem xmlns:ds="http://schemas.openxmlformats.org/officeDocument/2006/customXml" ds:itemID="{E44569B6-EF63-4652-B605-BA4D75C4D303}">
   <ds:schemaRefs>
     <ds:schemaRef ds:uri="http://schemas.openxmlformats.org/officeDocument/2006/bibliography"/>
   </ds:schemaRefs>

</xml_diff>